<commit_message>
First commit to branch dev This commit completes the customer font-end
</commit_message>
<xml_diff>
--- a/docs/BaoCao/BaoCao.docx
+++ b/docs/BaoCao/BaoCao.docx
@@ -1,6 +1,6 @@
 
 <file path=word/document.xml><?xml version="1.0" encoding="utf-8"?>
-<w:document xmlns:wpc="http://schemas.microsoft.com/office/word/2010/wordprocessingCanvas" xmlns:cx="http://schemas.microsoft.com/office/drawing/2014/chartex" xmlns:cx1="http://schemas.microsoft.com/office/drawing/2015/9/8/chartex" xmlns:mc="http://schemas.openxmlformats.org/markup-compatibility/2006" xmlns:o="urn:schemas-microsoft-com:office:office" xmlns:r="http://schemas.openxmlformats.org/officeDocument/2006/relationships" xmlns:m="http://schemas.openxmlformats.org/officeDocument/2006/math" xmlns:v="urn:schemas-microsoft-com:vml" xmlns:wp14="http://schemas.microsoft.com/office/word/2010/wordprocessingDrawing" xmlns:wp="http://schemas.openxmlformats.org/drawingml/2006/wordprocessingDrawing" xmlns:w10="urn:schemas-microsoft-com:office:word" xmlns:w="http://schemas.openxmlformats.org/wordprocessingml/2006/main" xmlns:w14="http://schemas.microsoft.com/office/word/2010/wordml" xmlns:w15="http://schemas.microsoft.com/office/word/2012/wordml" xmlns:w16se="http://schemas.microsoft.com/office/word/2015/wordml/symex" xmlns:wpg="http://schemas.microsoft.com/office/word/2010/wordprocessingGroup" xmlns:wpi="http://schemas.microsoft.com/office/word/2010/wordprocessingInk" xmlns:wne="http://schemas.microsoft.com/office/word/2006/wordml" xmlns:wps="http://schemas.microsoft.com/office/word/2010/wordprocessingShape" mc:Ignorable="w14 w15 w16se wp14">
+<w:document xmlns:wpc="http://schemas.microsoft.com/office/word/2010/wordprocessingCanvas" xmlns:cx="http://schemas.microsoft.com/office/drawing/2014/chartex" xmlns:cx1="http://schemas.microsoft.com/office/drawing/2015/9/8/chartex" xmlns:cx2="http://schemas.microsoft.com/office/drawing/2015/10/21/chartex" xmlns:cx3="http://schemas.microsoft.com/office/drawing/2016/5/9/chartex" xmlns:cx4="http://schemas.microsoft.com/office/drawing/2016/5/10/chartex" xmlns:cx5="http://schemas.microsoft.com/office/drawing/2016/5/11/chartex" xmlns:cx6="http://schemas.microsoft.com/office/drawing/2016/5/12/chartex" xmlns:cx7="http://schemas.microsoft.com/office/drawing/2016/5/13/chartex" xmlns:cx8="http://schemas.microsoft.com/office/drawing/2016/5/14/chartex" xmlns:mc="http://schemas.openxmlformats.org/markup-compatibility/2006" xmlns:aink="http://schemas.microsoft.com/office/drawing/2016/ink" xmlns:am3d="http://schemas.microsoft.com/office/drawing/2017/model3d" xmlns:o="urn:schemas-microsoft-com:office:office" xmlns:r="http://schemas.openxmlformats.org/officeDocument/2006/relationships" xmlns:m="http://schemas.openxmlformats.org/officeDocument/2006/math" xmlns:v="urn:schemas-microsoft-com:vml" xmlns:wp14="http://schemas.microsoft.com/office/word/2010/wordprocessingDrawing" xmlns:wp="http://schemas.openxmlformats.org/drawingml/2006/wordprocessingDrawing" xmlns:w10="urn:schemas-microsoft-com:office:word" xmlns:w="http://schemas.openxmlformats.org/wordprocessingml/2006/main" xmlns:w14="http://schemas.microsoft.com/office/word/2010/wordml" xmlns:w15="http://schemas.microsoft.com/office/word/2012/wordml" xmlns:w16cex="http://schemas.microsoft.com/office/word/2018/wordml/cex" xmlns:w16cid="http://schemas.microsoft.com/office/word/2016/wordml/cid" xmlns:w16="http://schemas.microsoft.com/office/word/2018/wordml" xmlns:w16se="http://schemas.microsoft.com/office/word/2015/wordml/symex" xmlns:wpg="http://schemas.microsoft.com/office/word/2010/wordprocessingGroup" xmlns:wpi="http://schemas.microsoft.com/office/word/2010/wordprocessingInk" xmlns:wne="http://schemas.microsoft.com/office/word/2006/wordml" xmlns:wps="http://schemas.microsoft.com/office/word/2010/wordprocessingShape" mc:Ignorable="w14 w15 w16se w16cid w16 w16cex wp14">
   <w:body>
     <w:p>
       <w:pPr>
@@ -68,7 +68,7 @@
         <w:rPr>
           <w:sz w:val="30"/>
         </w:rPr>
-        <w:t>TÊN ĐỀ TÀI</w:t>
+        <w:t>WEBSITE BÁN PHỤ KIÊN MÁY TÍNH</w:t>
       </w:r>
     </w:p>
     <w:p>
@@ -81,17 +81,39 @@
         </w:rPr>
         <w:t>(</w:t>
       </w:r>
+      <w:proofErr w:type="spellStart"/>
       <w:r>
         <w:rPr>
           <w:sz w:val="30"/>
         </w:rPr>
-        <w:t>Năm họ</w:t>
-      </w:r>
+        <w:t>Năm</w:t>
+      </w:r>
+      <w:proofErr w:type="spellEnd"/>
       <w:r>
         <w:rPr>
           <w:sz w:val="30"/>
         </w:rPr>
-        <w:t>c 2021 – 2022</w:t>
+        <w:t xml:space="preserve"> </w:t>
+      </w:r>
+      <w:proofErr w:type="spellStart"/>
+      <w:r>
+        <w:rPr>
+          <w:sz w:val="30"/>
+        </w:rPr>
+        <w:t>họ</w:t>
+      </w:r>
+      <w:r>
+        <w:rPr>
+          <w:sz w:val="30"/>
+        </w:rPr>
+        <w:t>c</w:t>
+      </w:r>
+      <w:proofErr w:type="spellEnd"/>
+      <w:r>
+        <w:rPr>
+          <w:sz w:val="30"/>
+        </w:rPr>
+        <w:t xml:space="preserve"> 2021 – 2022</w:t>
       </w:r>
       <w:r>
         <w:rPr>
@@ -164,14 +186,7 @@
                 <w:b/>
                 <w:sz w:val="28"/>
               </w:rPr>
-              <w:t xml:space="preserve">NGUYỄN VĂN </w:t>
-            </w:r>
-            <w:r>
-              <w:rPr>
-                <w:b/>
-                <w:sz w:val="28"/>
-              </w:rPr>
-              <w:t>A</w:t>
+              <w:t>HỨA TUẤN ANH</w:t>
             </w:r>
           </w:p>
         </w:tc>
@@ -220,457 +235,20 @@
                 <w:b/>
                 <w:sz w:val="28"/>
               </w:rPr>
-              <w:t>CNTT K42</w:t>
+              <w:t>CNTT K4</w:t>
+            </w:r>
+            <w:r>
+              <w:rPr>
+                <w:b/>
+                <w:sz w:val="28"/>
+              </w:rPr>
+              <w:t>1A</w:t>
             </w:r>
           </w:p>
         </w:tc>
       </w:tr>
     </w:tbl>
     <w:p>
-      <w:r>
-        <w:br w:type="page"/>
-      </w:r>
-    </w:p>
-    <w:p>
-      <w:pPr>
-        <w:jc w:val="center"/>
-        <w:rPr>
-          <w:b/>
-          <w:sz w:val="32"/>
-          <w:szCs w:val="32"/>
-        </w:rPr>
-      </w:pPr>
-      <w:r>
-        <w:rPr>
-          <w:b/>
-          <w:sz w:val="32"/>
-          <w:szCs w:val="32"/>
-        </w:rPr>
-        <w:lastRenderedPageBreak/>
-        <w:t>BẢNG PHÂN CÔNG CÔNG VIỆC</w:t>
-      </w:r>
-    </w:p>
-    <w:tbl>
-      <w:tblPr>
-        <w:tblStyle w:val="TableGrid"/>
-        <w:tblW w:w="0" w:type="auto"/>
-        <w:tblLook w:val="04A0" w:firstRow="1" w:lastRow="0" w:firstColumn="1" w:lastColumn="0" w:noHBand="0" w:noVBand="1"/>
-      </w:tblPr>
-      <w:tblGrid>
-        <w:gridCol w:w="791"/>
-        <w:gridCol w:w="1516"/>
-        <w:gridCol w:w="2654"/>
-        <w:gridCol w:w="2909"/>
-        <w:gridCol w:w="1706"/>
-      </w:tblGrid>
-      <w:tr>
-        <w:tc>
-          <w:tcPr>
-            <w:tcW w:w="791" w:type="dxa"/>
-          </w:tcPr>
-          <w:p>
-            <w:pPr>
-              <w:rPr>
-                <w:szCs w:val="26"/>
-              </w:rPr>
-            </w:pPr>
-            <w:r>
-              <w:rPr>
-                <w:szCs w:val="26"/>
-              </w:rPr>
-              <w:t>STT</w:t>
-            </w:r>
-          </w:p>
-        </w:tc>
-        <w:tc>
-          <w:tcPr>
-            <w:tcW w:w="1516" w:type="dxa"/>
-          </w:tcPr>
-          <w:p>
-            <w:pPr>
-              <w:rPr>
-                <w:szCs w:val="26"/>
-              </w:rPr>
-            </w:pPr>
-            <w:r>
-              <w:rPr>
-                <w:szCs w:val="26"/>
-              </w:rPr>
-              <w:t>Họ tên</w:t>
-            </w:r>
-          </w:p>
-        </w:tc>
-        <w:tc>
-          <w:tcPr>
-            <w:tcW w:w="2654" w:type="dxa"/>
-          </w:tcPr>
-          <w:p>
-            <w:pPr>
-              <w:rPr>
-                <w:szCs w:val="26"/>
-              </w:rPr>
-            </w:pPr>
-            <w:r>
-              <w:rPr>
-                <w:szCs w:val="26"/>
-              </w:rPr>
-              <w:t>Mã sinh viên</w:t>
-            </w:r>
-          </w:p>
-        </w:tc>
-        <w:tc>
-          <w:tcPr>
-            <w:tcW w:w="2909" w:type="dxa"/>
-          </w:tcPr>
-          <w:p>
-            <w:pPr>
-              <w:rPr>
-                <w:szCs w:val="26"/>
-              </w:rPr>
-            </w:pPr>
-            <w:r>
-              <w:rPr>
-                <w:szCs w:val="26"/>
-              </w:rPr>
-              <w:t>Công việc đảm nhận</w:t>
-            </w:r>
-          </w:p>
-        </w:tc>
-        <w:tc>
-          <w:tcPr>
-            <w:tcW w:w="1706" w:type="dxa"/>
-          </w:tcPr>
-          <w:p>
-            <w:pPr>
-              <w:rPr>
-                <w:szCs w:val="26"/>
-              </w:rPr>
-            </w:pPr>
-            <w:r>
-              <w:rPr>
-                <w:szCs w:val="26"/>
-              </w:rPr>
-              <w:t>Ghi chú</w:t>
-            </w:r>
-          </w:p>
-        </w:tc>
-      </w:tr>
-      <w:tr>
-        <w:tc>
-          <w:tcPr>
-            <w:tcW w:w="791" w:type="dxa"/>
-          </w:tcPr>
-          <w:p>
-            <w:pPr>
-              <w:rPr>
-                <w:szCs w:val="26"/>
-              </w:rPr>
-            </w:pPr>
-            <w:r>
-              <w:rPr>
-                <w:szCs w:val="26"/>
-              </w:rPr>
-              <w:t>1</w:t>
-            </w:r>
-          </w:p>
-        </w:tc>
-        <w:tc>
-          <w:tcPr>
-            <w:tcW w:w="1516" w:type="dxa"/>
-          </w:tcPr>
-          <w:p>
-            <w:pPr>
-              <w:rPr>
-                <w:szCs w:val="26"/>
-              </w:rPr>
-            </w:pPr>
-          </w:p>
-          <w:p>
-            <w:pPr>
-              <w:rPr>
-                <w:szCs w:val="26"/>
-              </w:rPr>
-            </w:pPr>
-          </w:p>
-        </w:tc>
-        <w:tc>
-          <w:tcPr>
-            <w:tcW w:w="2654" w:type="dxa"/>
-          </w:tcPr>
-          <w:p>
-            <w:pPr>
-              <w:rPr>
-                <w:szCs w:val="26"/>
-              </w:rPr>
-            </w:pPr>
-          </w:p>
-        </w:tc>
-        <w:tc>
-          <w:tcPr>
-            <w:tcW w:w="2909" w:type="dxa"/>
-          </w:tcPr>
-          <w:p>
-            <w:pPr>
-              <w:rPr>
-                <w:szCs w:val="26"/>
-              </w:rPr>
-            </w:pPr>
-          </w:p>
-        </w:tc>
-        <w:tc>
-          <w:tcPr>
-            <w:tcW w:w="1706" w:type="dxa"/>
-          </w:tcPr>
-          <w:p>
-            <w:pPr>
-              <w:rPr>
-                <w:szCs w:val="26"/>
-              </w:rPr>
-            </w:pPr>
-          </w:p>
-        </w:tc>
-      </w:tr>
-      <w:tr>
-        <w:tc>
-          <w:tcPr>
-            <w:tcW w:w="791" w:type="dxa"/>
-          </w:tcPr>
-          <w:p>
-            <w:pPr>
-              <w:rPr>
-                <w:szCs w:val="26"/>
-              </w:rPr>
-            </w:pPr>
-            <w:r>
-              <w:rPr>
-                <w:szCs w:val="26"/>
-              </w:rPr>
-              <w:t>2</w:t>
-            </w:r>
-          </w:p>
-        </w:tc>
-        <w:tc>
-          <w:tcPr>
-            <w:tcW w:w="1516" w:type="dxa"/>
-          </w:tcPr>
-          <w:p>
-            <w:pPr>
-              <w:rPr>
-                <w:szCs w:val="26"/>
-              </w:rPr>
-            </w:pPr>
-          </w:p>
-          <w:p>
-            <w:pPr>
-              <w:rPr>
-                <w:szCs w:val="26"/>
-              </w:rPr>
-            </w:pPr>
-          </w:p>
-        </w:tc>
-        <w:tc>
-          <w:tcPr>
-            <w:tcW w:w="2654" w:type="dxa"/>
-          </w:tcPr>
-          <w:p>
-            <w:pPr>
-              <w:rPr>
-                <w:szCs w:val="26"/>
-              </w:rPr>
-            </w:pPr>
-          </w:p>
-        </w:tc>
-        <w:tc>
-          <w:tcPr>
-            <w:tcW w:w="2909" w:type="dxa"/>
-          </w:tcPr>
-          <w:p>
-            <w:pPr>
-              <w:rPr>
-                <w:szCs w:val="26"/>
-              </w:rPr>
-            </w:pPr>
-          </w:p>
-        </w:tc>
-        <w:tc>
-          <w:tcPr>
-            <w:tcW w:w="1706" w:type="dxa"/>
-          </w:tcPr>
-          <w:p>
-            <w:pPr>
-              <w:rPr>
-                <w:szCs w:val="26"/>
-              </w:rPr>
-            </w:pPr>
-          </w:p>
-        </w:tc>
-      </w:tr>
-      <w:tr>
-        <w:tc>
-          <w:tcPr>
-            <w:tcW w:w="791" w:type="dxa"/>
-          </w:tcPr>
-          <w:p>
-            <w:pPr>
-              <w:rPr>
-                <w:szCs w:val="26"/>
-              </w:rPr>
-            </w:pPr>
-            <w:r>
-              <w:rPr>
-                <w:szCs w:val="26"/>
-              </w:rPr>
-              <w:t>3</w:t>
-            </w:r>
-          </w:p>
-        </w:tc>
-        <w:tc>
-          <w:tcPr>
-            <w:tcW w:w="1516" w:type="dxa"/>
-          </w:tcPr>
-          <w:p>
-            <w:pPr>
-              <w:rPr>
-                <w:szCs w:val="26"/>
-              </w:rPr>
-            </w:pPr>
-          </w:p>
-          <w:p>
-            <w:pPr>
-              <w:rPr>
-                <w:szCs w:val="26"/>
-              </w:rPr>
-            </w:pPr>
-          </w:p>
-        </w:tc>
-        <w:tc>
-          <w:tcPr>
-            <w:tcW w:w="2654" w:type="dxa"/>
-          </w:tcPr>
-          <w:p>
-            <w:pPr>
-              <w:rPr>
-                <w:szCs w:val="26"/>
-              </w:rPr>
-            </w:pPr>
-          </w:p>
-        </w:tc>
-        <w:tc>
-          <w:tcPr>
-            <w:tcW w:w="2909" w:type="dxa"/>
-          </w:tcPr>
-          <w:p>
-            <w:pPr>
-              <w:rPr>
-                <w:szCs w:val="26"/>
-              </w:rPr>
-            </w:pPr>
-          </w:p>
-        </w:tc>
-        <w:tc>
-          <w:tcPr>
-            <w:tcW w:w="1706" w:type="dxa"/>
-          </w:tcPr>
-          <w:p>
-            <w:pPr>
-              <w:rPr>
-                <w:szCs w:val="26"/>
-              </w:rPr>
-            </w:pPr>
-          </w:p>
-        </w:tc>
-      </w:tr>
-      <w:tr>
-        <w:tc>
-          <w:tcPr>
-            <w:tcW w:w="791" w:type="dxa"/>
-          </w:tcPr>
-          <w:p>
-            <w:pPr>
-              <w:rPr>
-                <w:szCs w:val="26"/>
-              </w:rPr>
-            </w:pPr>
-            <w:r>
-              <w:rPr>
-                <w:szCs w:val="26"/>
-              </w:rPr>
-              <w:t>4</w:t>
-            </w:r>
-          </w:p>
-        </w:tc>
-        <w:tc>
-          <w:tcPr>
-            <w:tcW w:w="1516" w:type="dxa"/>
-          </w:tcPr>
-          <w:p>
-            <w:pPr>
-              <w:rPr>
-                <w:szCs w:val="26"/>
-              </w:rPr>
-            </w:pPr>
-          </w:p>
-          <w:p>
-            <w:pPr>
-              <w:rPr>
-                <w:szCs w:val="26"/>
-              </w:rPr>
-            </w:pPr>
-          </w:p>
-        </w:tc>
-        <w:tc>
-          <w:tcPr>
-            <w:tcW w:w="2654" w:type="dxa"/>
-          </w:tcPr>
-          <w:p>
-            <w:pPr>
-              <w:rPr>
-                <w:szCs w:val="26"/>
-              </w:rPr>
-            </w:pPr>
-          </w:p>
-        </w:tc>
-        <w:tc>
-          <w:tcPr>
-            <w:tcW w:w="2909" w:type="dxa"/>
-          </w:tcPr>
-          <w:p>
-            <w:pPr>
-              <w:rPr>
-                <w:szCs w:val="26"/>
-              </w:rPr>
-            </w:pPr>
-          </w:p>
-        </w:tc>
-        <w:tc>
-          <w:tcPr>
-            <w:tcW w:w="1706" w:type="dxa"/>
-          </w:tcPr>
-          <w:p>
-            <w:pPr>
-              <w:rPr>
-                <w:szCs w:val="26"/>
-              </w:rPr>
-            </w:pPr>
-          </w:p>
-        </w:tc>
-      </w:tr>
-    </w:tbl>
-    <w:p>
-      <w:pPr>
-        <w:rPr>
-          <w:b/>
-          <w:sz w:val="30"/>
-        </w:rPr>
-      </w:pPr>
-    </w:p>
-    <w:p>
-      <w:pPr>
-        <w:rPr>
-          <w:b/>
-          <w:sz w:val="30"/>
-        </w:rPr>
-      </w:pPr>
       <w:r>
         <w:br w:type="page"/>
       </w:r>
@@ -1656,227 +1234,1784 @@
         <w:pStyle w:val="Heading1"/>
       </w:pPr>
       <w:bookmarkStart w:id="0" w:name="_Toc47124160"/>
+      <w:proofErr w:type="spellStart"/>
       <w:r>
         <w:lastRenderedPageBreak/>
-        <w:t xml:space="preserve">Giới thiệu </w:t>
-      </w:r>
-      <w:r>
-        <w:t>đề tài</w:t>
+        <w:t>Giới</w:t>
+      </w:r>
+      <w:proofErr w:type="spellEnd"/>
+      <w:r>
+        <w:t xml:space="preserve"> </w:t>
+      </w:r>
+      <w:proofErr w:type="spellStart"/>
+      <w:r>
+        <w:t>thiệu</w:t>
+      </w:r>
+      <w:proofErr w:type="spellEnd"/>
+      <w:r>
+        <w:t xml:space="preserve"> </w:t>
+      </w:r>
+      <w:proofErr w:type="spellStart"/>
+      <w:r>
+        <w:t>đề</w:t>
+      </w:r>
+      <w:proofErr w:type="spellEnd"/>
+      <w:r>
+        <w:t xml:space="preserve"> </w:t>
+      </w:r>
+      <w:proofErr w:type="spellStart"/>
+      <w:r>
+        <w:t>tài</w:t>
       </w:r>
       <w:bookmarkEnd w:id="0"/>
+      <w:proofErr w:type="spellEnd"/>
     </w:p>
     <w:p>
       <w:pPr>
+        <w:ind w:left="432"/>
         <w:jc w:val="both"/>
       </w:pPr>
-      <w:r>
-        <w:t>Phần này giới thiệu ngắn gọn về</w:t>
-      </w:r>
-      <w:r>
-        <w:t xml:space="preserve"> lý do chọn đề tài, sự cần thiết và ứng dụng thực tế.</w:t>
-      </w:r>
     </w:p>
     <w:p>
       <w:pPr>
-        <w:pStyle w:val="Heading2"/>
-      </w:pPr>
-      <w:bookmarkStart w:id="1" w:name="_Toc47124161"/>
-      <w:r>
-        <w:t>Giới thiệu chung</w:t>
-      </w:r>
-      <w:bookmarkEnd w:id="1"/>
+        <w:ind w:left="432"/>
+        <w:jc w:val="both"/>
+      </w:pPr>
+      <w:proofErr w:type="spellStart"/>
+      <w:r>
+        <w:t>Ngày</w:t>
+      </w:r>
+      <w:proofErr w:type="spellEnd"/>
+      <w:r>
+        <w:t xml:space="preserve"> nay, </w:t>
+      </w:r>
+      <w:proofErr w:type="spellStart"/>
+      <w:r>
+        <w:t>ứng</w:t>
+      </w:r>
+      <w:proofErr w:type="spellEnd"/>
+      <w:r>
+        <w:t xml:space="preserve"> </w:t>
+      </w:r>
+      <w:proofErr w:type="spellStart"/>
+      <w:r>
+        <w:t>dụng</w:t>
+      </w:r>
+      <w:proofErr w:type="spellEnd"/>
+      <w:r>
+        <w:t xml:space="preserve"> </w:t>
+      </w:r>
+      <w:proofErr w:type="spellStart"/>
+      <w:r>
+        <w:t>công</w:t>
+      </w:r>
+      <w:proofErr w:type="spellEnd"/>
+      <w:r>
+        <w:t xml:space="preserve"> </w:t>
+      </w:r>
+      <w:proofErr w:type="spellStart"/>
+      <w:r>
+        <w:t>nghệ</w:t>
+      </w:r>
+      <w:proofErr w:type="spellEnd"/>
+      <w:r>
+        <w:t xml:space="preserve"> </w:t>
+      </w:r>
+      <w:proofErr w:type="spellStart"/>
+      <w:r>
+        <w:t>thông</w:t>
+      </w:r>
+      <w:proofErr w:type="spellEnd"/>
+      <w:r>
+        <w:t xml:space="preserve"> tin </w:t>
+      </w:r>
+      <w:proofErr w:type="spellStart"/>
+      <w:r>
+        <w:t>và</w:t>
+      </w:r>
+      <w:proofErr w:type="spellEnd"/>
+      <w:r>
+        <w:t xml:space="preserve"> </w:t>
+      </w:r>
+      <w:proofErr w:type="spellStart"/>
+      <w:r>
+        <w:t>việc</w:t>
+      </w:r>
+      <w:proofErr w:type="spellEnd"/>
+      <w:r>
+        <w:t xml:space="preserve"> tin </w:t>
+      </w:r>
+      <w:proofErr w:type="spellStart"/>
+      <w:r>
+        <w:t>học</w:t>
+      </w:r>
+      <w:proofErr w:type="spellEnd"/>
+      <w:r>
+        <w:t xml:space="preserve"> </w:t>
+      </w:r>
+      <w:proofErr w:type="spellStart"/>
+      <w:r>
+        <w:t>hoá</w:t>
+      </w:r>
+      <w:proofErr w:type="spellEnd"/>
+      <w:r>
+        <w:t xml:space="preserve"> </w:t>
+      </w:r>
+      <w:proofErr w:type="spellStart"/>
+      <w:r>
+        <w:t>đươc</w:t>
+      </w:r>
+      <w:proofErr w:type="spellEnd"/>
+      <w:r>
+        <w:t xml:space="preserve"> </w:t>
+      </w:r>
+      <w:proofErr w:type="spellStart"/>
+      <w:r>
+        <w:t>xem</w:t>
+      </w:r>
+      <w:proofErr w:type="spellEnd"/>
+      <w:r>
+        <w:t xml:space="preserve"> </w:t>
+      </w:r>
+      <w:proofErr w:type="spellStart"/>
+      <w:r>
+        <w:t>là</w:t>
+      </w:r>
+      <w:proofErr w:type="spellEnd"/>
+      <w:r>
+        <w:t xml:space="preserve"> </w:t>
+      </w:r>
+      <w:proofErr w:type="spellStart"/>
+      <w:r>
+        <w:t>một</w:t>
+      </w:r>
+      <w:proofErr w:type="spellEnd"/>
+      <w:r>
+        <w:t xml:space="preserve"> </w:t>
+      </w:r>
+      <w:proofErr w:type="spellStart"/>
+      <w:r>
+        <w:t>yếu</w:t>
+      </w:r>
+      <w:proofErr w:type="spellEnd"/>
+      <w:r>
+        <w:t xml:space="preserve"> </w:t>
+      </w:r>
+      <w:proofErr w:type="spellStart"/>
+      <w:r>
+        <w:t>tố</w:t>
+      </w:r>
+      <w:proofErr w:type="spellEnd"/>
+      <w:r>
+        <w:t xml:space="preserve"> </w:t>
+      </w:r>
+      <w:proofErr w:type="spellStart"/>
+      <w:r>
+        <w:t>quan</w:t>
+      </w:r>
+      <w:proofErr w:type="spellEnd"/>
+      <w:r>
+        <w:t xml:space="preserve"> </w:t>
+      </w:r>
+      <w:proofErr w:type="spellStart"/>
+      <w:r>
+        <w:t>trọng</w:t>
+      </w:r>
+      <w:proofErr w:type="spellEnd"/>
+      <w:r>
+        <w:t xml:space="preserve"> </w:t>
+      </w:r>
+      <w:proofErr w:type="spellStart"/>
+      <w:r>
+        <w:t>trong</w:t>
+      </w:r>
+      <w:proofErr w:type="spellEnd"/>
+      <w:r>
+        <w:t xml:space="preserve">. </w:t>
+      </w:r>
+      <w:proofErr w:type="spellStart"/>
+      <w:r>
+        <w:t>Việc</w:t>
+      </w:r>
+      <w:proofErr w:type="spellEnd"/>
+      <w:r>
+        <w:t xml:space="preserve"> </w:t>
+      </w:r>
+      <w:proofErr w:type="spellStart"/>
+      <w:r>
+        <w:t>phát</w:t>
+      </w:r>
+      <w:proofErr w:type="spellEnd"/>
+      <w:r>
+        <w:t xml:space="preserve"> </w:t>
+      </w:r>
+      <w:proofErr w:type="spellStart"/>
+      <w:r>
+        <w:t>triển</w:t>
+      </w:r>
+      <w:proofErr w:type="spellEnd"/>
+      <w:r>
+        <w:t xml:space="preserve"> </w:t>
+      </w:r>
+      <w:proofErr w:type="spellStart"/>
+      <w:r>
+        <w:t>các</w:t>
+      </w:r>
+      <w:proofErr w:type="spellEnd"/>
+      <w:r>
+        <w:t xml:space="preserve"> </w:t>
+      </w:r>
+      <w:proofErr w:type="spellStart"/>
+      <w:r>
+        <w:t>nền</w:t>
+      </w:r>
+      <w:proofErr w:type="spellEnd"/>
+      <w:r>
+        <w:t xml:space="preserve"> </w:t>
+      </w:r>
+      <w:proofErr w:type="spellStart"/>
+      <w:r>
+        <w:t>tảng</w:t>
+      </w:r>
+      <w:proofErr w:type="spellEnd"/>
+      <w:r>
+        <w:t xml:space="preserve"> </w:t>
+      </w:r>
+      <w:proofErr w:type="spellStart"/>
+      <w:r>
+        <w:t>bán</w:t>
+      </w:r>
+      <w:proofErr w:type="spellEnd"/>
+      <w:r>
+        <w:t xml:space="preserve"> </w:t>
+      </w:r>
+      <w:proofErr w:type="spellStart"/>
+      <w:r>
+        <w:t>hàng</w:t>
+      </w:r>
+      <w:proofErr w:type="spellEnd"/>
+      <w:r>
+        <w:t xml:space="preserve"> </w:t>
+      </w:r>
+      <w:proofErr w:type="spellStart"/>
+      <w:r>
+        <w:t>trực</w:t>
+      </w:r>
+      <w:proofErr w:type="spellEnd"/>
+      <w:r>
+        <w:t xml:space="preserve"> </w:t>
+      </w:r>
+      <w:proofErr w:type="spellStart"/>
+      <w:r>
+        <w:t>tuyến</w:t>
+      </w:r>
+      <w:proofErr w:type="spellEnd"/>
+      <w:r>
+        <w:t xml:space="preserve"> </w:t>
+      </w:r>
+      <w:proofErr w:type="spellStart"/>
+      <w:r>
+        <w:t>ngày</w:t>
+      </w:r>
+      <w:proofErr w:type="spellEnd"/>
+      <w:r>
+        <w:t xml:space="preserve"> </w:t>
+      </w:r>
+      <w:proofErr w:type="spellStart"/>
+      <w:r>
+        <w:t>càng</w:t>
+      </w:r>
+      <w:proofErr w:type="spellEnd"/>
+      <w:r>
+        <w:t xml:space="preserve"> </w:t>
+      </w:r>
+      <w:proofErr w:type="spellStart"/>
+      <w:r>
+        <w:t>được</w:t>
+      </w:r>
+      <w:proofErr w:type="spellEnd"/>
+      <w:r>
+        <w:t xml:space="preserve"> </w:t>
+      </w:r>
+      <w:proofErr w:type="spellStart"/>
+      <w:r>
+        <w:t>ưa</w:t>
+      </w:r>
+      <w:proofErr w:type="spellEnd"/>
+      <w:r>
+        <w:t xml:space="preserve"> </w:t>
+      </w:r>
+      <w:proofErr w:type="spellStart"/>
+      <w:r>
+        <w:t>chuộng</w:t>
+      </w:r>
+      <w:proofErr w:type="spellEnd"/>
+      <w:r>
+        <w:t>.</w:t>
+      </w:r>
     </w:p>
     <w:p>
       <w:pPr>
-        <w:pStyle w:val="Heading2"/>
-      </w:pPr>
-      <w:bookmarkStart w:id="2" w:name="_Toc47124162"/>
-      <w:r>
-        <w:t>Ứ</w:t>
-      </w:r>
-      <w:r>
-        <w:t>ng dụng thực tế</w:t>
-      </w:r>
-      <w:bookmarkEnd w:id="2"/>
+        <w:ind w:left="432"/>
+        <w:jc w:val="both"/>
+      </w:pPr>
     </w:p>
     <w:p>
       <w:pPr>
-        <w:pStyle w:val="Heading1"/>
-      </w:pPr>
-      <w:bookmarkStart w:id="3" w:name="_Toc47124163"/>
-      <w:r>
-        <w:t>Những nội dung t</w:t>
-      </w:r>
-      <w:r>
-        <w:t>hực hiện</w:t>
-      </w:r>
-      <w:bookmarkEnd w:id="3"/>
+        <w:pStyle w:val="Heading2"/>
+      </w:pPr>
+      <w:bookmarkStart w:id="1" w:name="_Toc47124161"/>
+      <w:proofErr w:type="spellStart"/>
+      <w:r>
+        <w:t>Giới</w:t>
+      </w:r>
+      <w:proofErr w:type="spellEnd"/>
+      <w:r>
+        <w:t xml:space="preserve"> </w:t>
+      </w:r>
+      <w:proofErr w:type="spellStart"/>
+      <w:r>
+        <w:t>thiệu</w:t>
+      </w:r>
+      <w:proofErr w:type="spellEnd"/>
+      <w:r>
+        <w:t xml:space="preserve"> </w:t>
+      </w:r>
+      <w:proofErr w:type="spellStart"/>
+      <w:r>
+        <w:t>chung</w:t>
+      </w:r>
+      <w:bookmarkEnd w:id="1"/>
+      <w:proofErr w:type="spellEnd"/>
     </w:p>
     <w:p>
       <w:pPr>
-        <w:jc w:val="both"/>
-      </w:pPr>
-      <w:r>
-        <w:t xml:space="preserve">Phần này trình bày những nội dung mà </w:t>
-      </w:r>
-      <w:r>
-        <w:t xml:space="preserve">nhóm </w:t>
-      </w:r>
-      <w:r>
-        <w:t xml:space="preserve">sinh viên đã </w:t>
-      </w:r>
-      <w:r>
-        <w:t>tìm hiểu</w:t>
-      </w:r>
-      <w:r>
-        <w:t>, bao gồm mô tả</w:t>
-      </w:r>
-      <w:r>
-        <w:t xml:space="preserve"> bài toán, phân tích giải quyết, lựa chọn công nghệ, tổ chức </w:t>
-      </w:r>
-      <w:r>
-        <w:t xml:space="preserve">dữ liệu </w:t>
-      </w:r>
-      <w:r>
-        <w:t>và cài đặt ứng dụng.</w:t>
-      </w:r>
+        <w:pStyle w:val="Heading2"/>
+      </w:pPr>
+      <w:bookmarkStart w:id="2" w:name="_Toc47124162"/>
+      <w:proofErr w:type="spellStart"/>
+      <w:r>
+        <w:t>Ứ</w:t>
+      </w:r>
+      <w:r>
+        <w:t>ng</w:t>
+      </w:r>
+      <w:proofErr w:type="spellEnd"/>
+      <w:r>
+        <w:t xml:space="preserve"> </w:t>
+      </w:r>
+      <w:proofErr w:type="spellStart"/>
+      <w:r>
+        <w:t>dụng</w:t>
+      </w:r>
+      <w:proofErr w:type="spellEnd"/>
+      <w:r>
+        <w:t xml:space="preserve"> </w:t>
+      </w:r>
+      <w:proofErr w:type="spellStart"/>
+      <w:r>
+        <w:t>thực</w:t>
+      </w:r>
+      <w:proofErr w:type="spellEnd"/>
+      <w:r>
+        <w:t xml:space="preserve"> </w:t>
+      </w:r>
+      <w:proofErr w:type="spellStart"/>
+      <w:r>
+        <w:t>tế</w:t>
+      </w:r>
+      <w:bookmarkEnd w:id="2"/>
+      <w:proofErr w:type="spellEnd"/>
     </w:p>
     <w:p>
       <w:pPr>
-        <w:pStyle w:val="Heading2"/>
-      </w:pPr>
-      <w:bookmarkStart w:id="4" w:name="_Toc47124164"/>
-      <w:r>
-        <w:t>Trình bày bài toán</w:t>
-      </w:r>
-      <w:bookmarkEnd w:id="4"/>
+        <w:pStyle w:val="Heading1"/>
+      </w:pPr>
+      <w:bookmarkStart w:id="3" w:name="_Toc47124163"/>
+      <w:proofErr w:type="spellStart"/>
+      <w:r>
+        <w:t>Những</w:t>
+      </w:r>
+      <w:proofErr w:type="spellEnd"/>
+      <w:r>
+        <w:t xml:space="preserve"> </w:t>
+      </w:r>
+      <w:proofErr w:type="spellStart"/>
+      <w:r>
+        <w:t>nội</w:t>
+      </w:r>
+      <w:proofErr w:type="spellEnd"/>
+      <w:r>
+        <w:t xml:space="preserve"> dung </w:t>
+      </w:r>
+      <w:proofErr w:type="spellStart"/>
+      <w:r>
+        <w:t>t</w:t>
+      </w:r>
+      <w:r>
+        <w:t>hực</w:t>
+      </w:r>
+      <w:proofErr w:type="spellEnd"/>
+      <w:r>
+        <w:t xml:space="preserve"> </w:t>
+      </w:r>
+      <w:proofErr w:type="spellStart"/>
+      <w:r>
+        <w:t>hiện</w:t>
+      </w:r>
+      <w:bookmarkEnd w:id="3"/>
+      <w:proofErr w:type="spellEnd"/>
     </w:p>
     <w:p>
       <w:pPr>
         <w:jc w:val="both"/>
       </w:pPr>
-      <w:r>
-        <w:t>Trình bày tổng quan bài toán, t</w:t>
-      </w:r>
-      <w:r>
-        <w:t>hể hiện được những tác nhân sử dụng ứng dụng, các chức năng</w:t>
-      </w:r>
-      <w:r>
-        <w:t xml:space="preserve"> tương ứng.</w:t>
+      <w:proofErr w:type="spellStart"/>
+      <w:r>
+        <w:t>Phần</w:t>
+      </w:r>
+      <w:proofErr w:type="spellEnd"/>
+      <w:r>
+        <w:t xml:space="preserve"> </w:t>
+      </w:r>
+      <w:proofErr w:type="spellStart"/>
+      <w:r>
+        <w:t>này</w:t>
+      </w:r>
+      <w:proofErr w:type="spellEnd"/>
+      <w:r>
+        <w:t xml:space="preserve"> </w:t>
+      </w:r>
+      <w:proofErr w:type="spellStart"/>
+      <w:r>
+        <w:t>trình</w:t>
+      </w:r>
+      <w:proofErr w:type="spellEnd"/>
+      <w:r>
+        <w:t xml:space="preserve"> </w:t>
+      </w:r>
+      <w:proofErr w:type="spellStart"/>
+      <w:r>
+        <w:t>bày</w:t>
+      </w:r>
+      <w:proofErr w:type="spellEnd"/>
+      <w:r>
+        <w:t xml:space="preserve"> </w:t>
+      </w:r>
+      <w:proofErr w:type="spellStart"/>
+      <w:r>
+        <w:t>những</w:t>
+      </w:r>
+      <w:proofErr w:type="spellEnd"/>
+      <w:r>
+        <w:t xml:space="preserve"> </w:t>
+      </w:r>
+      <w:proofErr w:type="spellStart"/>
+      <w:r>
+        <w:t>nội</w:t>
+      </w:r>
+      <w:proofErr w:type="spellEnd"/>
+      <w:r>
+        <w:t xml:space="preserve"> dung </w:t>
+      </w:r>
+      <w:proofErr w:type="spellStart"/>
+      <w:r>
+        <w:t>mà</w:t>
+      </w:r>
+      <w:proofErr w:type="spellEnd"/>
+      <w:r>
+        <w:t xml:space="preserve"> </w:t>
+      </w:r>
+      <w:proofErr w:type="spellStart"/>
+      <w:r>
+        <w:t>nhóm</w:t>
+      </w:r>
+      <w:proofErr w:type="spellEnd"/>
+      <w:r>
+        <w:t xml:space="preserve"> </w:t>
+      </w:r>
+      <w:proofErr w:type="spellStart"/>
+      <w:r>
+        <w:t>sinh</w:t>
+      </w:r>
+      <w:proofErr w:type="spellEnd"/>
+      <w:r>
+        <w:t xml:space="preserve"> </w:t>
+      </w:r>
+      <w:proofErr w:type="spellStart"/>
+      <w:r>
+        <w:t>viên</w:t>
+      </w:r>
+      <w:proofErr w:type="spellEnd"/>
+      <w:r>
+        <w:t xml:space="preserve"> </w:t>
+      </w:r>
+      <w:proofErr w:type="spellStart"/>
+      <w:r>
+        <w:t>đã</w:t>
+      </w:r>
+      <w:proofErr w:type="spellEnd"/>
+      <w:r>
+        <w:t xml:space="preserve"> </w:t>
+      </w:r>
+      <w:proofErr w:type="spellStart"/>
+      <w:r>
+        <w:t>tìm</w:t>
+      </w:r>
+      <w:proofErr w:type="spellEnd"/>
+      <w:r>
+        <w:t xml:space="preserve"> </w:t>
+      </w:r>
+      <w:proofErr w:type="spellStart"/>
+      <w:r>
+        <w:t>hiểu</w:t>
+      </w:r>
+      <w:proofErr w:type="spellEnd"/>
+      <w:r>
+        <w:t xml:space="preserve">, bao </w:t>
+      </w:r>
+      <w:proofErr w:type="spellStart"/>
+      <w:r>
+        <w:t>gồm</w:t>
+      </w:r>
+      <w:proofErr w:type="spellEnd"/>
+      <w:r>
+        <w:t xml:space="preserve"> </w:t>
+      </w:r>
+      <w:proofErr w:type="spellStart"/>
+      <w:r>
+        <w:t>mô</w:t>
+      </w:r>
+      <w:proofErr w:type="spellEnd"/>
+      <w:r>
+        <w:t xml:space="preserve"> </w:t>
+      </w:r>
+      <w:proofErr w:type="spellStart"/>
+      <w:r>
+        <w:t>tả</w:t>
+      </w:r>
+      <w:proofErr w:type="spellEnd"/>
+      <w:r>
+        <w:t xml:space="preserve"> </w:t>
+      </w:r>
+      <w:proofErr w:type="spellStart"/>
+      <w:r>
+        <w:t>bài</w:t>
+      </w:r>
+      <w:proofErr w:type="spellEnd"/>
+      <w:r>
+        <w:t xml:space="preserve"> </w:t>
+      </w:r>
+      <w:proofErr w:type="spellStart"/>
+      <w:r>
+        <w:t>toán</w:t>
+      </w:r>
+      <w:proofErr w:type="spellEnd"/>
+      <w:r>
+        <w:t xml:space="preserve">, </w:t>
+      </w:r>
+      <w:proofErr w:type="spellStart"/>
+      <w:r>
+        <w:t>phân</w:t>
+      </w:r>
+      <w:proofErr w:type="spellEnd"/>
+      <w:r>
+        <w:t xml:space="preserve"> </w:t>
+      </w:r>
+      <w:proofErr w:type="spellStart"/>
+      <w:r>
+        <w:t>tích</w:t>
+      </w:r>
+      <w:proofErr w:type="spellEnd"/>
+      <w:r>
+        <w:t xml:space="preserve"> </w:t>
+      </w:r>
+      <w:proofErr w:type="spellStart"/>
+      <w:r>
+        <w:t>giải</w:t>
+      </w:r>
+      <w:proofErr w:type="spellEnd"/>
+      <w:r>
+        <w:t xml:space="preserve"> </w:t>
+      </w:r>
+      <w:proofErr w:type="spellStart"/>
+      <w:r>
+        <w:t>quyết</w:t>
+      </w:r>
+      <w:proofErr w:type="spellEnd"/>
+      <w:r>
+        <w:t xml:space="preserve">, </w:t>
+      </w:r>
+      <w:proofErr w:type="spellStart"/>
+      <w:r>
+        <w:t>lựa</w:t>
+      </w:r>
+      <w:proofErr w:type="spellEnd"/>
+      <w:r>
+        <w:t xml:space="preserve"> </w:t>
+      </w:r>
+      <w:proofErr w:type="spellStart"/>
+      <w:r>
+        <w:t>chọn</w:t>
+      </w:r>
+      <w:proofErr w:type="spellEnd"/>
+      <w:r>
+        <w:t xml:space="preserve"> </w:t>
+      </w:r>
+      <w:proofErr w:type="spellStart"/>
+      <w:r>
+        <w:t>công</w:t>
+      </w:r>
+      <w:proofErr w:type="spellEnd"/>
+      <w:r>
+        <w:t xml:space="preserve"> </w:t>
+      </w:r>
+      <w:proofErr w:type="spellStart"/>
+      <w:r>
+        <w:t>nghệ</w:t>
+      </w:r>
+      <w:proofErr w:type="spellEnd"/>
+      <w:r>
+        <w:t xml:space="preserve">, </w:t>
+      </w:r>
+      <w:proofErr w:type="spellStart"/>
+      <w:r>
+        <w:t>tổ</w:t>
+      </w:r>
+      <w:proofErr w:type="spellEnd"/>
+      <w:r>
+        <w:t xml:space="preserve"> </w:t>
+      </w:r>
+      <w:proofErr w:type="spellStart"/>
+      <w:r>
+        <w:t>chức</w:t>
+      </w:r>
+      <w:proofErr w:type="spellEnd"/>
+      <w:r>
+        <w:t xml:space="preserve"> </w:t>
+      </w:r>
+      <w:proofErr w:type="spellStart"/>
+      <w:r>
+        <w:t>dữ</w:t>
+      </w:r>
+      <w:proofErr w:type="spellEnd"/>
+      <w:r>
+        <w:t xml:space="preserve"> </w:t>
+      </w:r>
+      <w:proofErr w:type="spellStart"/>
+      <w:r>
+        <w:t>liệu</w:t>
+      </w:r>
+      <w:proofErr w:type="spellEnd"/>
+      <w:r>
+        <w:t xml:space="preserve"> </w:t>
+      </w:r>
+      <w:proofErr w:type="spellStart"/>
+      <w:r>
+        <w:t>và</w:t>
+      </w:r>
+      <w:proofErr w:type="spellEnd"/>
+      <w:r>
+        <w:t xml:space="preserve"> </w:t>
+      </w:r>
+      <w:proofErr w:type="spellStart"/>
+      <w:r>
+        <w:t>cài</w:t>
+      </w:r>
+      <w:proofErr w:type="spellEnd"/>
+      <w:r>
+        <w:t xml:space="preserve"> </w:t>
+      </w:r>
+      <w:proofErr w:type="spellStart"/>
+      <w:r>
+        <w:t>đặt</w:t>
+      </w:r>
+      <w:proofErr w:type="spellEnd"/>
+      <w:r>
+        <w:t xml:space="preserve"> </w:t>
+      </w:r>
+      <w:proofErr w:type="spellStart"/>
+      <w:r>
+        <w:t>ứng</w:t>
+      </w:r>
+      <w:proofErr w:type="spellEnd"/>
+      <w:r>
+        <w:t xml:space="preserve"> </w:t>
+      </w:r>
+      <w:proofErr w:type="spellStart"/>
+      <w:r>
+        <w:t>dụng</w:t>
+      </w:r>
+      <w:proofErr w:type="spellEnd"/>
+      <w:r>
+        <w:t>.</w:t>
       </w:r>
     </w:p>
     <w:p>
       <w:pPr>
         <w:pStyle w:val="Heading2"/>
       </w:pPr>
-      <w:bookmarkStart w:id="5" w:name="_Toc47124165"/>
-      <w:r>
-        <w:t>Lựa chọn công nghệ, tổ chức và giải quyết bài toán</w:t>
-      </w:r>
-      <w:bookmarkEnd w:id="5"/>
+      <w:bookmarkStart w:id="4" w:name="_Toc47124164"/>
+      <w:proofErr w:type="spellStart"/>
+      <w:r>
+        <w:t>Trình</w:t>
+      </w:r>
+      <w:proofErr w:type="spellEnd"/>
+      <w:r>
+        <w:t xml:space="preserve"> </w:t>
+      </w:r>
+      <w:proofErr w:type="spellStart"/>
+      <w:r>
+        <w:t>bày</w:t>
+      </w:r>
+      <w:proofErr w:type="spellEnd"/>
+      <w:r>
+        <w:t xml:space="preserve"> </w:t>
+      </w:r>
+      <w:proofErr w:type="spellStart"/>
+      <w:r>
+        <w:t>bài</w:t>
+      </w:r>
+      <w:proofErr w:type="spellEnd"/>
+      <w:r>
+        <w:t xml:space="preserve"> </w:t>
+      </w:r>
+      <w:proofErr w:type="spellStart"/>
+      <w:r>
+        <w:t>toán</w:t>
+      </w:r>
+      <w:bookmarkEnd w:id="4"/>
+      <w:proofErr w:type="spellEnd"/>
     </w:p>
     <w:p>
       <w:pPr>
         <w:jc w:val="both"/>
       </w:pPr>
-      <w:r>
-        <w:t>Trình bày việc lựa chọn công nghệ, tổ chức hệ thống, cơ sở dữ liệu…</w:t>
+      <w:proofErr w:type="spellStart"/>
+      <w:r>
+        <w:t>Trình</w:t>
+      </w:r>
+      <w:proofErr w:type="spellEnd"/>
+      <w:r>
+        <w:t xml:space="preserve"> </w:t>
+      </w:r>
+      <w:proofErr w:type="spellStart"/>
+      <w:r>
+        <w:t>bày</w:t>
+      </w:r>
+      <w:proofErr w:type="spellEnd"/>
+      <w:r>
+        <w:t xml:space="preserve"> </w:t>
+      </w:r>
+      <w:proofErr w:type="spellStart"/>
+      <w:r>
+        <w:t>tổng</w:t>
+      </w:r>
+      <w:proofErr w:type="spellEnd"/>
+      <w:r>
+        <w:t xml:space="preserve"> </w:t>
+      </w:r>
+      <w:proofErr w:type="spellStart"/>
+      <w:r>
+        <w:t>quan</w:t>
+      </w:r>
+      <w:proofErr w:type="spellEnd"/>
+      <w:r>
+        <w:t xml:space="preserve"> </w:t>
+      </w:r>
+      <w:proofErr w:type="spellStart"/>
+      <w:r>
+        <w:t>bài</w:t>
+      </w:r>
+      <w:proofErr w:type="spellEnd"/>
+      <w:r>
+        <w:t xml:space="preserve"> </w:t>
+      </w:r>
+      <w:proofErr w:type="spellStart"/>
+      <w:r>
+        <w:t>toán</w:t>
+      </w:r>
+      <w:proofErr w:type="spellEnd"/>
+      <w:r>
+        <w:t xml:space="preserve">, </w:t>
+      </w:r>
+      <w:proofErr w:type="spellStart"/>
+      <w:r>
+        <w:t>t</w:t>
+      </w:r>
+      <w:r>
+        <w:t>hể</w:t>
+      </w:r>
+      <w:proofErr w:type="spellEnd"/>
+      <w:r>
+        <w:t xml:space="preserve"> </w:t>
+      </w:r>
+      <w:proofErr w:type="spellStart"/>
+      <w:r>
+        <w:t>hiện</w:t>
+      </w:r>
+      <w:proofErr w:type="spellEnd"/>
+      <w:r>
+        <w:t xml:space="preserve"> </w:t>
+      </w:r>
+      <w:proofErr w:type="spellStart"/>
+      <w:r>
+        <w:t>được</w:t>
+      </w:r>
+      <w:proofErr w:type="spellEnd"/>
+      <w:r>
+        <w:t xml:space="preserve"> </w:t>
+      </w:r>
+      <w:proofErr w:type="spellStart"/>
+      <w:r>
+        <w:t>những</w:t>
+      </w:r>
+      <w:proofErr w:type="spellEnd"/>
+      <w:r>
+        <w:t xml:space="preserve"> </w:t>
+      </w:r>
+      <w:proofErr w:type="spellStart"/>
+      <w:r>
+        <w:t>tác</w:t>
+      </w:r>
+      <w:proofErr w:type="spellEnd"/>
+      <w:r>
+        <w:t xml:space="preserve"> </w:t>
+      </w:r>
+      <w:proofErr w:type="spellStart"/>
+      <w:r>
+        <w:t>nhân</w:t>
+      </w:r>
+      <w:proofErr w:type="spellEnd"/>
+      <w:r>
+        <w:t xml:space="preserve"> </w:t>
+      </w:r>
+      <w:proofErr w:type="spellStart"/>
+      <w:r>
+        <w:t>sử</w:t>
+      </w:r>
+      <w:proofErr w:type="spellEnd"/>
+      <w:r>
+        <w:t xml:space="preserve"> </w:t>
+      </w:r>
+      <w:proofErr w:type="spellStart"/>
+      <w:r>
+        <w:t>dụng</w:t>
+      </w:r>
+      <w:proofErr w:type="spellEnd"/>
+      <w:r>
+        <w:t xml:space="preserve"> </w:t>
+      </w:r>
+      <w:proofErr w:type="spellStart"/>
+      <w:r>
+        <w:t>ứng</w:t>
+      </w:r>
+      <w:proofErr w:type="spellEnd"/>
+      <w:r>
+        <w:t xml:space="preserve"> </w:t>
+      </w:r>
+      <w:proofErr w:type="spellStart"/>
+      <w:r>
+        <w:t>dụng</w:t>
+      </w:r>
+      <w:proofErr w:type="spellEnd"/>
+      <w:r>
+        <w:t xml:space="preserve">, </w:t>
+      </w:r>
+      <w:proofErr w:type="spellStart"/>
+      <w:r>
+        <w:t>các</w:t>
+      </w:r>
+      <w:proofErr w:type="spellEnd"/>
+      <w:r>
+        <w:t xml:space="preserve"> </w:t>
+      </w:r>
+      <w:proofErr w:type="spellStart"/>
+      <w:r>
+        <w:t>chức</w:t>
+      </w:r>
+      <w:proofErr w:type="spellEnd"/>
+      <w:r>
+        <w:t xml:space="preserve"> </w:t>
+      </w:r>
+      <w:proofErr w:type="spellStart"/>
+      <w:r>
+        <w:t>năng</w:t>
+      </w:r>
+      <w:proofErr w:type="spellEnd"/>
+      <w:r>
+        <w:t xml:space="preserve"> </w:t>
+      </w:r>
+      <w:proofErr w:type="spellStart"/>
+      <w:r>
+        <w:t>tương</w:t>
+      </w:r>
+      <w:proofErr w:type="spellEnd"/>
+      <w:r>
+        <w:t xml:space="preserve"> </w:t>
+      </w:r>
+      <w:proofErr w:type="spellStart"/>
+      <w:r>
+        <w:t>ứng</w:t>
+      </w:r>
+      <w:proofErr w:type="spellEnd"/>
+      <w:r>
+        <w:t>.</w:t>
       </w:r>
     </w:p>
     <w:p>
       <w:pPr>
         <w:pStyle w:val="Heading2"/>
       </w:pPr>
-      <w:bookmarkStart w:id="6" w:name="_Toc47124166"/>
-      <w:r>
-        <w:t>Một số chức năng chính</w:t>
-      </w:r>
-      <w:bookmarkEnd w:id="6"/>
-      <w:r>
-        <w:t xml:space="preserve"> </w:t>
-      </w:r>
+      <w:bookmarkStart w:id="5" w:name="_Toc47124165"/>
+      <w:proofErr w:type="spellStart"/>
+      <w:r>
+        <w:t>Lựa</w:t>
+      </w:r>
+      <w:proofErr w:type="spellEnd"/>
+      <w:r>
+        <w:t xml:space="preserve"> </w:t>
+      </w:r>
+      <w:proofErr w:type="spellStart"/>
+      <w:r>
+        <w:t>chọn</w:t>
+      </w:r>
+      <w:proofErr w:type="spellEnd"/>
+      <w:r>
+        <w:t xml:space="preserve"> </w:t>
+      </w:r>
+      <w:proofErr w:type="spellStart"/>
+      <w:r>
+        <w:t>công</w:t>
+      </w:r>
+      <w:proofErr w:type="spellEnd"/>
+      <w:r>
+        <w:t xml:space="preserve"> </w:t>
+      </w:r>
+      <w:proofErr w:type="spellStart"/>
+      <w:r>
+        <w:t>nghệ</w:t>
+      </w:r>
+      <w:proofErr w:type="spellEnd"/>
+      <w:r>
+        <w:t xml:space="preserve">, </w:t>
+      </w:r>
+      <w:proofErr w:type="spellStart"/>
+      <w:r>
+        <w:t>tổ</w:t>
+      </w:r>
+      <w:proofErr w:type="spellEnd"/>
+      <w:r>
+        <w:t xml:space="preserve"> </w:t>
+      </w:r>
+      <w:proofErr w:type="spellStart"/>
+      <w:r>
+        <w:t>chức</w:t>
+      </w:r>
+      <w:proofErr w:type="spellEnd"/>
+      <w:r>
+        <w:t xml:space="preserve"> </w:t>
+      </w:r>
+      <w:proofErr w:type="spellStart"/>
+      <w:r>
+        <w:t>và</w:t>
+      </w:r>
+      <w:proofErr w:type="spellEnd"/>
+      <w:r>
+        <w:t xml:space="preserve"> </w:t>
+      </w:r>
+      <w:proofErr w:type="spellStart"/>
+      <w:r>
+        <w:t>giải</w:t>
+      </w:r>
+      <w:proofErr w:type="spellEnd"/>
+      <w:r>
+        <w:t xml:space="preserve"> </w:t>
+      </w:r>
+      <w:proofErr w:type="spellStart"/>
+      <w:r>
+        <w:t>quyết</w:t>
+      </w:r>
+      <w:proofErr w:type="spellEnd"/>
+      <w:r>
+        <w:t xml:space="preserve"> </w:t>
+      </w:r>
+      <w:proofErr w:type="spellStart"/>
+      <w:r>
+        <w:t>bài</w:t>
+      </w:r>
+      <w:proofErr w:type="spellEnd"/>
+      <w:r>
+        <w:t xml:space="preserve"> </w:t>
+      </w:r>
+      <w:proofErr w:type="spellStart"/>
+      <w:r>
+        <w:t>toán</w:t>
+      </w:r>
+      <w:bookmarkEnd w:id="5"/>
+      <w:proofErr w:type="spellEnd"/>
     </w:p>
     <w:p>
       <w:pPr>
         <w:jc w:val="both"/>
       </w:pPr>
-      <w:r>
-        <w:t xml:space="preserve">Trình bày một số chức năng chính, </w:t>
-      </w:r>
-      <w:r>
-        <w:t xml:space="preserve">mỗi chức năng bao gồm mô tả, thao tác, </w:t>
-      </w:r>
-      <w:r>
-        <w:t>hình ảnh minh họa.</w:t>
+      <w:proofErr w:type="spellStart"/>
+      <w:r>
+        <w:t>Trình</w:t>
+      </w:r>
+      <w:proofErr w:type="spellEnd"/>
+      <w:r>
+        <w:t xml:space="preserve"> </w:t>
+      </w:r>
+      <w:proofErr w:type="spellStart"/>
+      <w:r>
+        <w:t>bày</w:t>
+      </w:r>
+      <w:proofErr w:type="spellEnd"/>
+      <w:r>
+        <w:t xml:space="preserve"> </w:t>
+      </w:r>
+      <w:proofErr w:type="spellStart"/>
+      <w:r>
+        <w:t>việc</w:t>
+      </w:r>
+      <w:proofErr w:type="spellEnd"/>
+      <w:r>
+        <w:t xml:space="preserve"> </w:t>
+      </w:r>
+      <w:proofErr w:type="spellStart"/>
+      <w:r>
+        <w:t>lựa</w:t>
+      </w:r>
+      <w:proofErr w:type="spellEnd"/>
+      <w:r>
+        <w:t xml:space="preserve"> </w:t>
+      </w:r>
+      <w:proofErr w:type="spellStart"/>
+      <w:r>
+        <w:t>chọn</w:t>
+      </w:r>
+      <w:proofErr w:type="spellEnd"/>
+      <w:r>
+        <w:t xml:space="preserve"> </w:t>
+      </w:r>
+      <w:proofErr w:type="spellStart"/>
+      <w:r>
+        <w:t>công</w:t>
+      </w:r>
+      <w:proofErr w:type="spellEnd"/>
+      <w:r>
+        <w:t xml:space="preserve"> </w:t>
+      </w:r>
+      <w:proofErr w:type="spellStart"/>
+      <w:r>
+        <w:t>nghệ</w:t>
+      </w:r>
+      <w:proofErr w:type="spellEnd"/>
+      <w:r>
+        <w:t xml:space="preserve">, </w:t>
+      </w:r>
+      <w:proofErr w:type="spellStart"/>
+      <w:r>
+        <w:t>tổ</w:t>
+      </w:r>
+      <w:proofErr w:type="spellEnd"/>
+      <w:r>
+        <w:t xml:space="preserve"> </w:t>
+      </w:r>
+      <w:proofErr w:type="spellStart"/>
+      <w:r>
+        <w:t>chức</w:t>
+      </w:r>
+      <w:proofErr w:type="spellEnd"/>
+      <w:r>
+        <w:t xml:space="preserve"> </w:t>
+      </w:r>
+      <w:proofErr w:type="spellStart"/>
+      <w:r>
+        <w:t>hệ</w:t>
+      </w:r>
+      <w:proofErr w:type="spellEnd"/>
+      <w:r>
+        <w:t xml:space="preserve"> </w:t>
+      </w:r>
+      <w:proofErr w:type="spellStart"/>
+      <w:r>
+        <w:t>thống</w:t>
+      </w:r>
+      <w:proofErr w:type="spellEnd"/>
+      <w:r>
+        <w:t xml:space="preserve">, </w:t>
+      </w:r>
+      <w:proofErr w:type="spellStart"/>
+      <w:r>
+        <w:t>cơ</w:t>
+      </w:r>
+      <w:proofErr w:type="spellEnd"/>
+      <w:r>
+        <w:t xml:space="preserve"> </w:t>
+      </w:r>
+      <w:proofErr w:type="spellStart"/>
+      <w:r>
+        <w:t>sở</w:t>
+      </w:r>
+      <w:proofErr w:type="spellEnd"/>
+      <w:r>
+        <w:t xml:space="preserve"> </w:t>
+      </w:r>
+      <w:proofErr w:type="spellStart"/>
+      <w:r>
+        <w:t>dữ</w:t>
+      </w:r>
+      <w:proofErr w:type="spellEnd"/>
+      <w:r>
+        <w:t xml:space="preserve"> </w:t>
+      </w:r>
+      <w:proofErr w:type="spellStart"/>
+      <w:r>
+        <w:t>liệu</w:t>
+      </w:r>
+      <w:proofErr w:type="spellEnd"/>
+      <w:r>
+        <w:t>…</w:t>
       </w:r>
     </w:p>
     <w:p>
       <w:pPr>
-        <w:pStyle w:val="Heading1"/>
-      </w:pPr>
-      <w:bookmarkStart w:id="7" w:name="_Toc47124167"/>
-      <w:r>
-        <w:t>Đánh giá</w:t>
-      </w:r>
-      <w:bookmarkEnd w:id="7"/>
+        <w:pStyle w:val="Heading2"/>
+      </w:pPr>
+      <w:bookmarkStart w:id="6" w:name="_Toc47124166"/>
+      <w:proofErr w:type="spellStart"/>
+      <w:r>
+        <w:t>Một</w:t>
+      </w:r>
+      <w:proofErr w:type="spellEnd"/>
+      <w:r>
+        <w:t xml:space="preserve"> </w:t>
+      </w:r>
+      <w:proofErr w:type="spellStart"/>
+      <w:r>
+        <w:t>số</w:t>
+      </w:r>
+      <w:proofErr w:type="spellEnd"/>
+      <w:r>
+        <w:t xml:space="preserve"> </w:t>
+      </w:r>
+      <w:proofErr w:type="spellStart"/>
+      <w:r>
+        <w:t>chức</w:t>
+      </w:r>
+      <w:proofErr w:type="spellEnd"/>
+      <w:r>
+        <w:t xml:space="preserve"> </w:t>
+      </w:r>
+      <w:proofErr w:type="spellStart"/>
+      <w:r>
+        <w:t>năng</w:t>
+      </w:r>
+      <w:proofErr w:type="spellEnd"/>
+      <w:r>
+        <w:t xml:space="preserve"> </w:t>
+      </w:r>
+      <w:proofErr w:type="spellStart"/>
+      <w:r>
+        <w:t>chính</w:t>
+      </w:r>
+      <w:bookmarkEnd w:id="6"/>
+      <w:proofErr w:type="spellEnd"/>
+      <w:r>
+        <w:t xml:space="preserve"> </w:t>
+      </w:r>
     </w:p>
     <w:p>
       <w:pPr>
         <w:jc w:val="both"/>
       </w:pPr>
-      <w:r>
-        <w:t>Phần này trình bày nhữ</w:t>
-      </w:r>
-      <w:r>
-        <w:t>ng đánh giá chung về kết quả đạt được của nhóm, những hạn chế của ứng dụng và hướng phát triển.</w:t>
+      <w:proofErr w:type="spellStart"/>
+      <w:r>
+        <w:t>Trình</w:t>
+      </w:r>
+      <w:proofErr w:type="spellEnd"/>
+      <w:r>
+        <w:t xml:space="preserve"> </w:t>
+      </w:r>
+      <w:proofErr w:type="spellStart"/>
+      <w:r>
+        <w:t>bày</w:t>
+      </w:r>
+      <w:proofErr w:type="spellEnd"/>
+      <w:r>
+        <w:t xml:space="preserve"> </w:t>
+      </w:r>
+      <w:proofErr w:type="spellStart"/>
+      <w:r>
+        <w:t>một</w:t>
+      </w:r>
+      <w:proofErr w:type="spellEnd"/>
+      <w:r>
+        <w:t xml:space="preserve"> </w:t>
+      </w:r>
+      <w:proofErr w:type="spellStart"/>
+      <w:r>
+        <w:t>số</w:t>
+      </w:r>
+      <w:proofErr w:type="spellEnd"/>
+      <w:r>
+        <w:t xml:space="preserve"> </w:t>
+      </w:r>
+      <w:proofErr w:type="spellStart"/>
+      <w:r>
+        <w:t>chức</w:t>
+      </w:r>
+      <w:proofErr w:type="spellEnd"/>
+      <w:r>
+        <w:t xml:space="preserve"> </w:t>
+      </w:r>
+      <w:proofErr w:type="spellStart"/>
+      <w:r>
+        <w:t>năng</w:t>
+      </w:r>
+      <w:proofErr w:type="spellEnd"/>
+      <w:r>
+        <w:t xml:space="preserve"> </w:t>
+      </w:r>
+      <w:proofErr w:type="spellStart"/>
+      <w:r>
+        <w:t>chính</w:t>
+      </w:r>
+      <w:proofErr w:type="spellEnd"/>
+      <w:r>
+        <w:t xml:space="preserve">, </w:t>
+      </w:r>
+      <w:proofErr w:type="spellStart"/>
+      <w:r>
+        <w:t>mỗi</w:t>
+      </w:r>
+      <w:proofErr w:type="spellEnd"/>
+      <w:r>
+        <w:t xml:space="preserve"> </w:t>
+      </w:r>
+      <w:proofErr w:type="spellStart"/>
+      <w:r>
+        <w:t>chức</w:t>
+      </w:r>
+      <w:proofErr w:type="spellEnd"/>
+      <w:r>
+        <w:t xml:space="preserve"> </w:t>
+      </w:r>
+      <w:proofErr w:type="spellStart"/>
+      <w:r>
+        <w:t>năng</w:t>
+      </w:r>
+      <w:proofErr w:type="spellEnd"/>
+      <w:r>
+        <w:t xml:space="preserve"> bao </w:t>
+      </w:r>
+      <w:proofErr w:type="spellStart"/>
+      <w:r>
+        <w:t>gồm</w:t>
+      </w:r>
+      <w:proofErr w:type="spellEnd"/>
+      <w:r>
+        <w:t xml:space="preserve"> </w:t>
+      </w:r>
+      <w:proofErr w:type="spellStart"/>
+      <w:r>
+        <w:t>mô</w:t>
+      </w:r>
+      <w:proofErr w:type="spellEnd"/>
+      <w:r>
+        <w:t xml:space="preserve"> </w:t>
+      </w:r>
+      <w:proofErr w:type="spellStart"/>
+      <w:r>
+        <w:t>tả</w:t>
+      </w:r>
+      <w:proofErr w:type="spellEnd"/>
+      <w:r>
+        <w:t xml:space="preserve">, </w:t>
+      </w:r>
+      <w:proofErr w:type="spellStart"/>
+      <w:r>
+        <w:t>thao</w:t>
+      </w:r>
+      <w:proofErr w:type="spellEnd"/>
+      <w:r>
+        <w:t xml:space="preserve"> </w:t>
+      </w:r>
+      <w:proofErr w:type="spellStart"/>
+      <w:r>
+        <w:t>tác</w:t>
+      </w:r>
+      <w:proofErr w:type="spellEnd"/>
+      <w:r>
+        <w:t xml:space="preserve">, </w:t>
+      </w:r>
+      <w:proofErr w:type="spellStart"/>
+      <w:r>
+        <w:t>hình</w:t>
+      </w:r>
+      <w:proofErr w:type="spellEnd"/>
+      <w:r>
+        <w:t xml:space="preserve"> </w:t>
+      </w:r>
+      <w:proofErr w:type="spellStart"/>
+      <w:r>
+        <w:t>ảnh</w:t>
+      </w:r>
+      <w:proofErr w:type="spellEnd"/>
+      <w:r>
+        <w:t xml:space="preserve"> </w:t>
+      </w:r>
+      <w:proofErr w:type="spellStart"/>
+      <w:r>
+        <w:t>minh</w:t>
+      </w:r>
+      <w:proofErr w:type="spellEnd"/>
+      <w:r>
+        <w:t xml:space="preserve"> </w:t>
+      </w:r>
+      <w:proofErr w:type="spellStart"/>
+      <w:r>
+        <w:t>họa</w:t>
+      </w:r>
+      <w:proofErr w:type="spellEnd"/>
+      <w:r>
+        <w:t>.</w:t>
       </w:r>
     </w:p>
     <w:p>
       <w:pPr>
-        <w:pStyle w:val="Heading2"/>
-      </w:pPr>
-      <w:bookmarkStart w:id="8" w:name="_Toc47124168"/>
-      <w:r>
-        <w:t xml:space="preserve">Kết quả đạt </w:t>
-      </w:r>
-      <w:r>
-        <w:t>được</w:t>
-      </w:r>
-      <w:bookmarkEnd w:id="8"/>
-      <w:r>
-        <w:t xml:space="preserve"> </w:t>
-      </w:r>
+        <w:pStyle w:val="Heading1"/>
+      </w:pPr>
+      <w:bookmarkStart w:id="7" w:name="_Toc47124167"/>
+      <w:proofErr w:type="spellStart"/>
+      <w:r>
+        <w:t>Đánh</w:t>
+      </w:r>
+      <w:proofErr w:type="spellEnd"/>
+      <w:r>
+        <w:t xml:space="preserve"> </w:t>
+      </w:r>
+      <w:proofErr w:type="spellStart"/>
+      <w:r>
+        <w:t>giá</w:t>
+      </w:r>
+      <w:bookmarkEnd w:id="7"/>
+      <w:proofErr w:type="spellEnd"/>
     </w:p>
     <w:p>
       <w:pPr>
-        <w:pStyle w:val="Heading2"/>
-      </w:pPr>
-      <w:bookmarkStart w:id="9" w:name="_Toc47124169"/>
-      <w:r>
-        <w:t>Hạn chế và hướng phát triển</w:t>
-      </w:r>
-      <w:bookmarkEnd w:id="9"/>
+        <w:jc w:val="both"/>
+      </w:pPr>
+      <w:proofErr w:type="spellStart"/>
+      <w:r>
+        <w:t>Phần</w:t>
+      </w:r>
+      <w:proofErr w:type="spellEnd"/>
+      <w:r>
+        <w:t xml:space="preserve"> </w:t>
+      </w:r>
+      <w:proofErr w:type="spellStart"/>
+      <w:r>
+        <w:t>này</w:t>
+      </w:r>
+      <w:proofErr w:type="spellEnd"/>
+      <w:r>
+        <w:t xml:space="preserve"> </w:t>
+      </w:r>
+      <w:proofErr w:type="spellStart"/>
+      <w:r>
+        <w:t>trình</w:t>
+      </w:r>
+      <w:proofErr w:type="spellEnd"/>
+      <w:r>
+        <w:t xml:space="preserve"> </w:t>
+      </w:r>
+      <w:proofErr w:type="spellStart"/>
+      <w:r>
+        <w:t>bày</w:t>
+      </w:r>
+      <w:proofErr w:type="spellEnd"/>
+      <w:r>
+        <w:t xml:space="preserve"> </w:t>
+      </w:r>
+      <w:proofErr w:type="spellStart"/>
+      <w:r>
+        <w:t>nhữ</w:t>
+      </w:r>
+      <w:r>
+        <w:t>ng</w:t>
+      </w:r>
+      <w:proofErr w:type="spellEnd"/>
+      <w:r>
+        <w:t xml:space="preserve"> </w:t>
+      </w:r>
+      <w:proofErr w:type="spellStart"/>
+      <w:r>
+        <w:t>đánh</w:t>
+      </w:r>
+      <w:proofErr w:type="spellEnd"/>
+      <w:r>
+        <w:t xml:space="preserve"> </w:t>
+      </w:r>
+      <w:proofErr w:type="spellStart"/>
+      <w:r>
+        <w:t>giá</w:t>
+      </w:r>
+      <w:proofErr w:type="spellEnd"/>
+      <w:r>
+        <w:t xml:space="preserve"> </w:t>
+      </w:r>
+      <w:proofErr w:type="spellStart"/>
+      <w:r>
+        <w:t>chung</w:t>
+      </w:r>
+      <w:proofErr w:type="spellEnd"/>
+      <w:r>
+        <w:t xml:space="preserve"> </w:t>
+      </w:r>
+      <w:proofErr w:type="spellStart"/>
+      <w:r>
+        <w:t>về</w:t>
+      </w:r>
+      <w:proofErr w:type="spellEnd"/>
+      <w:r>
+        <w:t xml:space="preserve"> </w:t>
+      </w:r>
+      <w:proofErr w:type="spellStart"/>
+      <w:r>
+        <w:t>kết</w:t>
+      </w:r>
+      <w:proofErr w:type="spellEnd"/>
+      <w:r>
+        <w:t xml:space="preserve"> </w:t>
+      </w:r>
+      <w:proofErr w:type="spellStart"/>
+      <w:r>
+        <w:t>quả</w:t>
+      </w:r>
+      <w:proofErr w:type="spellEnd"/>
+      <w:r>
+        <w:t xml:space="preserve"> </w:t>
+      </w:r>
+      <w:proofErr w:type="spellStart"/>
+      <w:r>
+        <w:t>đạt</w:t>
+      </w:r>
+      <w:proofErr w:type="spellEnd"/>
+      <w:r>
+        <w:t xml:space="preserve"> </w:t>
+      </w:r>
+      <w:proofErr w:type="spellStart"/>
+      <w:r>
+        <w:t>được</w:t>
+      </w:r>
+      <w:proofErr w:type="spellEnd"/>
+      <w:r>
+        <w:t xml:space="preserve"> </w:t>
+      </w:r>
+      <w:proofErr w:type="spellStart"/>
+      <w:r>
+        <w:t>của</w:t>
+      </w:r>
+      <w:proofErr w:type="spellEnd"/>
+      <w:r>
+        <w:t xml:space="preserve"> </w:t>
+      </w:r>
+      <w:proofErr w:type="spellStart"/>
+      <w:r>
+        <w:t>nhóm</w:t>
+      </w:r>
+      <w:proofErr w:type="spellEnd"/>
+      <w:r>
+        <w:t xml:space="preserve">, </w:t>
+      </w:r>
+      <w:proofErr w:type="spellStart"/>
+      <w:r>
+        <w:t>những</w:t>
+      </w:r>
+      <w:proofErr w:type="spellEnd"/>
+      <w:r>
+        <w:t xml:space="preserve"> </w:t>
+      </w:r>
+      <w:proofErr w:type="spellStart"/>
+      <w:r>
+        <w:t>hạn</w:t>
+      </w:r>
+      <w:proofErr w:type="spellEnd"/>
+      <w:r>
+        <w:t xml:space="preserve"> </w:t>
+      </w:r>
+      <w:proofErr w:type="spellStart"/>
+      <w:r>
+        <w:t>chế</w:t>
+      </w:r>
+      <w:proofErr w:type="spellEnd"/>
+      <w:r>
+        <w:t xml:space="preserve"> </w:t>
+      </w:r>
+      <w:proofErr w:type="spellStart"/>
+      <w:r>
+        <w:t>của</w:t>
+      </w:r>
+      <w:proofErr w:type="spellEnd"/>
+      <w:r>
+        <w:t xml:space="preserve"> </w:t>
+      </w:r>
+      <w:proofErr w:type="spellStart"/>
+      <w:r>
+        <w:t>ứng</w:t>
+      </w:r>
+      <w:proofErr w:type="spellEnd"/>
+      <w:r>
+        <w:t xml:space="preserve"> </w:t>
+      </w:r>
+      <w:proofErr w:type="spellStart"/>
+      <w:r>
+        <w:t>dụng</w:t>
+      </w:r>
+      <w:proofErr w:type="spellEnd"/>
+      <w:r>
+        <w:t xml:space="preserve"> </w:t>
+      </w:r>
+      <w:proofErr w:type="spellStart"/>
+      <w:r>
+        <w:t>và</w:t>
+      </w:r>
+      <w:proofErr w:type="spellEnd"/>
+      <w:r>
+        <w:t xml:space="preserve"> </w:t>
+      </w:r>
+      <w:proofErr w:type="spellStart"/>
+      <w:r>
+        <w:t>hướng</w:t>
+      </w:r>
+      <w:proofErr w:type="spellEnd"/>
+      <w:r>
+        <w:t xml:space="preserve"> </w:t>
+      </w:r>
+      <w:proofErr w:type="spellStart"/>
+      <w:r>
+        <w:t>phát</w:t>
+      </w:r>
+      <w:proofErr w:type="spellEnd"/>
+      <w:r>
+        <w:t xml:space="preserve"> </w:t>
+      </w:r>
+      <w:proofErr w:type="spellStart"/>
+      <w:r>
+        <w:t>triển</w:t>
+      </w:r>
+      <w:proofErr w:type="spellEnd"/>
+      <w:r>
+        <w:t>.</w:t>
+      </w:r>
     </w:p>
     <w:p>
       <w:pPr>
-        <w:pStyle w:val="Heading1"/>
-      </w:pPr>
-      <w:bookmarkStart w:id="10" w:name="_Toc47124170"/>
-      <w:r>
-        <w:t>Tài liệu tham khảo</w:t>
-      </w:r>
-      <w:bookmarkEnd w:id="10"/>
+        <w:pStyle w:val="Heading2"/>
+      </w:pPr>
+      <w:bookmarkStart w:id="8" w:name="_Toc47124168"/>
+      <w:proofErr w:type="spellStart"/>
+      <w:r>
+        <w:t>Kết</w:t>
+      </w:r>
+      <w:proofErr w:type="spellEnd"/>
+      <w:r>
+        <w:t xml:space="preserve"> </w:t>
+      </w:r>
+      <w:proofErr w:type="spellStart"/>
+      <w:r>
+        <w:t>quả</w:t>
+      </w:r>
+      <w:proofErr w:type="spellEnd"/>
+      <w:r>
+        <w:t xml:space="preserve"> </w:t>
+      </w:r>
+      <w:proofErr w:type="spellStart"/>
+      <w:r>
+        <w:t>đạt</w:t>
+      </w:r>
+      <w:proofErr w:type="spellEnd"/>
+      <w:r>
+        <w:t xml:space="preserve"> </w:t>
+      </w:r>
+      <w:proofErr w:type="spellStart"/>
+      <w:r>
+        <w:t>được</w:t>
+      </w:r>
+      <w:bookmarkEnd w:id="8"/>
+      <w:proofErr w:type="spellEnd"/>
+      <w:r>
+        <w:t xml:space="preserve"> </w:t>
+      </w:r>
     </w:p>
     <w:p>
-      <w:r>
-        <w:t>Danh sách các tài liệu, mã nguồn tham khảo.</w:t>
-      </w:r>
+      <w:pPr>
+        <w:pStyle w:val="Heading2"/>
+      </w:pPr>
+      <w:bookmarkStart w:id="9" w:name="_Toc47124169"/>
+      <w:proofErr w:type="spellStart"/>
+      <w:r>
+        <w:t>Hạn</w:t>
+      </w:r>
+      <w:proofErr w:type="spellEnd"/>
+      <w:r>
+        <w:t xml:space="preserve"> </w:t>
+      </w:r>
+      <w:proofErr w:type="spellStart"/>
+      <w:r>
+        <w:t>chế</w:t>
+      </w:r>
+      <w:proofErr w:type="spellEnd"/>
+      <w:r>
+        <w:t xml:space="preserve"> </w:t>
+      </w:r>
+      <w:proofErr w:type="spellStart"/>
+      <w:r>
+        <w:t>và</w:t>
+      </w:r>
+      <w:proofErr w:type="spellEnd"/>
+      <w:r>
+        <w:t xml:space="preserve"> </w:t>
+      </w:r>
+      <w:proofErr w:type="spellStart"/>
+      <w:r>
+        <w:t>hướng</w:t>
+      </w:r>
+      <w:proofErr w:type="spellEnd"/>
+      <w:r>
+        <w:t xml:space="preserve"> </w:t>
+      </w:r>
+      <w:proofErr w:type="spellStart"/>
+      <w:r>
+        <w:t>phát</w:t>
+      </w:r>
+      <w:proofErr w:type="spellEnd"/>
+      <w:r>
+        <w:t xml:space="preserve"> </w:t>
+      </w:r>
+      <w:proofErr w:type="spellStart"/>
+      <w:r>
+        <w:t>triển</w:t>
+      </w:r>
+      <w:bookmarkEnd w:id="9"/>
+      <w:proofErr w:type="spellEnd"/>
     </w:p>
     <w:p/>
     <w:p>
-      <w:bookmarkStart w:id="11" w:name="_GoBack"/>
-      <w:bookmarkEnd w:id="11"/>
+      <w:pPr>
+        <w:pStyle w:val="Heading1"/>
+      </w:pPr>
+      <w:bookmarkStart w:id="10" w:name="_Toc47124170"/>
+      <w:proofErr w:type="spellStart"/>
+      <w:r>
+        <w:t>Tài</w:t>
+      </w:r>
+      <w:proofErr w:type="spellEnd"/>
+      <w:r>
+        <w:t xml:space="preserve"> </w:t>
+      </w:r>
+      <w:proofErr w:type="spellStart"/>
+      <w:r>
+        <w:t>liệu</w:t>
+      </w:r>
+      <w:proofErr w:type="spellEnd"/>
+      <w:r>
+        <w:t xml:space="preserve"> </w:t>
+      </w:r>
+      <w:proofErr w:type="spellStart"/>
+      <w:r>
+        <w:t>tham</w:t>
+      </w:r>
+      <w:proofErr w:type="spellEnd"/>
+      <w:r>
+        <w:t xml:space="preserve"> </w:t>
+      </w:r>
+      <w:proofErr w:type="spellStart"/>
+      <w:r>
+        <w:t>khảo</w:t>
+      </w:r>
+      <w:bookmarkEnd w:id="10"/>
+      <w:proofErr w:type="spellEnd"/>
     </w:p>
+    <w:p>
+      <w:proofErr w:type="spellStart"/>
+      <w:r>
+        <w:t>Danh</w:t>
+      </w:r>
+      <w:proofErr w:type="spellEnd"/>
+      <w:r>
+        <w:t xml:space="preserve"> </w:t>
+      </w:r>
+      <w:proofErr w:type="spellStart"/>
+      <w:r>
+        <w:t>sách</w:t>
+      </w:r>
+      <w:proofErr w:type="spellEnd"/>
+      <w:r>
+        <w:t xml:space="preserve"> </w:t>
+      </w:r>
+      <w:proofErr w:type="spellStart"/>
+      <w:r>
+        <w:t>các</w:t>
+      </w:r>
+      <w:proofErr w:type="spellEnd"/>
+      <w:r>
+        <w:t xml:space="preserve"> </w:t>
+      </w:r>
+      <w:proofErr w:type="spellStart"/>
+      <w:r>
+        <w:t>tài</w:t>
+      </w:r>
+      <w:proofErr w:type="spellEnd"/>
+      <w:r>
+        <w:t xml:space="preserve"> </w:t>
+      </w:r>
+      <w:proofErr w:type="spellStart"/>
+      <w:r>
+        <w:t>liệu</w:t>
+      </w:r>
+      <w:proofErr w:type="spellEnd"/>
+      <w:r>
+        <w:t xml:space="preserve">, </w:t>
+      </w:r>
+      <w:proofErr w:type="spellStart"/>
+      <w:r>
+        <w:t>mã</w:t>
+      </w:r>
+      <w:proofErr w:type="spellEnd"/>
+      <w:r>
+        <w:t xml:space="preserve"> </w:t>
+      </w:r>
+      <w:proofErr w:type="spellStart"/>
+      <w:r>
+        <w:t>nguồn</w:t>
+      </w:r>
+      <w:proofErr w:type="spellEnd"/>
+      <w:r>
+        <w:t xml:space="preserve"> </w:t>
+      </w:r>
+      <w:proofErr w:type="spellStart"/>
+      <w:r>
+        <w:t>tham</w:t>
+      </w:r>
+      <w:proofErr w:type="spellEnd"/>
+      <w:r>
+        <w:t xml:space="preserve"> </w:t>
+      </w:r>
+      <w:proofErr w:type="spellStart"/>
+      <w:r>
+        <w:t>khảo</w:t>
+      </w:r>
+      <w:proofErr w:type="spellEnd"/>
+      <w:r>
+        <w:t>.</w:t>
+      </w:r>
+    </w:p>
+    <w:p/>
+    <w:p/>
     <w:sectPr>
       <w:footerReference w:type="default" r:id="rId7"/>
       <w:pgSz w:w="12240" w:h="15840"/>
@@ -1891,7 +3026,7 @@
 </file>
 
 <file path=word/endnotes.xml><?xml version="1.0" encoding="utf-8"?>
-<w:endnotes xmlns:wpc="http://schemas.microsoft.com/office/word/2010/wordprocessingCanvas" xmlns:cx="http://schemas.microsoft.com/office/drawing/2014/chartex" xmlns:cx1="http://schemas.microsoft.com/office/drawing/2015/9/8/chartex" xmlns:mc="http://schemas.openxmlformats.org/markup-compatibility/2006" xmlns:o="urn:schemas-microsoft-com:office:office" xmlns:r="http://schemas.openxmlformats.org/officeDocument/2006/relationships" xmlns:m="http://schemas.openxmlformats.org/officeDocument/2006/math" xmlns:v="urn:schemas-microsoft-com:vml" xmlns:wp14="http://schemas.microsoft.com/office/word/2010/wordprocessingDrawing" xmlns:wp="http://schemas.openxmlformats.org/drawingml/2006/wordprocessingDrawing" xmlns:w10="urn:schemas-microsoft-com:office:word" xmlns:w="http://schemas.openxmlformats.org/wordprocessingml/2006/main" xmlns:w14="http://schemas.microsoft.com/office/word/2010/wordml" xmlns:w15="http://schemas.microsoft.com/office/word/2012/wordml" xmlns:w16se="http://schemas.microsoft.com/office/word/2015/wordml/symex" xmlns:wpg="http://schemas.microsoft.com/office/word/2010/wordprocessingGroup" xmlns:wpi="http://schemas.microsoft.com/office/word/2010/wordprocessingInk" xmlns:wne="http://schemas.microsoft.com/office/word/2006/wordml" xmlns:wps="http://schemas.microsoft.com/office/word/2010/wordprocessingShape" mc:Ignorable="w14 w15 w16se wp14">
+<w:endnotes xmlns:wpc="http://schemas.microsoft.com/office/word/2010/wordprocessingCanvas" xmlns:cx="http://schemas.microsoft.com/office/drawing/2014/chartex" xmlns:cx1="http://schemas.microsoft.com/office/drawing/2015/9/8/chartex" xmlns:cx2="http://schemas.microsoft.com/office/drawing/2015/10/21/chartex" xmlns:cx3="http://schemas.microsoft.com/office/drawing/2016/5/9/chartex" xmlns:cx4="http://schemas.microsoft.com/office/drawing/2016/5/10/chartex" xmlns:cx5="http://schemas.microsoft.com/office/drawing/2016/5/11/chartex" xmlns:cx6="http://schemas.microsoft.com/office/drawing/2016/5/12/chartex" xmlns:cx7="http://schemas.microsoft.com/office/drawing/2016/5/13/chartex" xmlns:cx8="http://schemas.microsoft.com/office/drawing/2016/5/14/chartex" xmlns:mc="http://schemas.openxmlformats.org/markup-compatibility/2006" xmlns:aink="http://schemas.microsoft.com/office/drawing/2016/ink" xmlns:am3d="http://schemas.microsoft.com/office/drawing/2017/model3d" xmlns:o="urn:schemas-microsoft-com:office:office" xmlns:r="http://schemas.openxmlformats.org/officeDocument/2006/relationships" xmlns:m="http://schemas.openxmlformats.org/officeDocument/2006/math" xmlns:v="urn:schemas-microsoft-com:vml" xmlns:wp14="http://schemas.microsoft.com/office/word/2010/wordprocessingDrawing" xmlns:wp="http://schemas.openxmlformats.org/drawingml/2006/wordprocessingDrawing" xmlns:w10="urn:schemas-microsoft-com:office:word" xmlns:w="http://schemas.openxmlformats.org/wordprocessingml/2006/main" xmlns:w14="http://schemas.microsoft.com/office/word/2010/wordml" xmlns:w15="http://schemas.microsoft.com/office/word/2012/wordml" xmlns:w16cex="http://schemas.microsoft.com/office/word/2018/wordml/cex" xmlns:w16cid="http://schemas.microsoft.com/office/word/2016/wordml/cid" xmlns:w16="http://schemas.microsoft.com/office/word/2018/wordml" xmlns:w16se="http://schemas.microsoft.com/office/word/2015/wordml/symex" xmlns:wpg="http://schemas.microsoft.com/office/word/2010/wordprocessingGroup" xmlns:wpi="http://schemas.microsoft.com/office/word/2010/wordprocessingInk" xmlns:wne="http://schemas.microsoft.com/office/word/2006/wordml" xmlns:wps="http://schemas.microsoft.com/office/word/2010/wordprocessingShape" mc:Ignorable="w14 w15 w16se w16cid w16 w16cex wp14">
   <w:endnote w:type="separator" w:id="-1">
     <w:p>
       <w:pPr>
@@ -1916,7 +3051,7 @@
 </file>
 
 <file path=word/footer1.xml><?xml version="1.0" encoding="utf-8"?>
-<w:ftr xmlns:wpc="http://schemas.microsoft.com/office/word/2010/wordprocessingCanvas" xmlns:cx="http://schemas.microsoft.com/office/drawing/2014/chartex" xmlns:cx1="http://schemas.microsoft.com/office/drawing/2015/9/8/chartex" xmlns:mc="http://schemas.openxmlformats.org/markup-compatibility/2006" xmlns:o="urn:schemas-microsoft-com:office:office" xmlns:r="http://schemas.openxmlformats.org/officeDocument/2006/relationships" xmlns:m="http://schemas.openxmlformats.org/officeDocument/2006/math" xmlns:v="urn:schemas-microsoft-com:vml" xmlns:wp14="http://schemas.microsoft.com/office/word/2010/wordprocessingDrawing" xmlns:wp="http://schemas.openxmlformats.org/drawingml/2006/wordprocessingDrawing" xmlns:w10="urn:schemas-microsoft-com:office:word" xmlns:w="http://schemas.openxmlformats.org/wordprocessingml/2006/main" xmlns:w14="http://schemas.microsoft.com/office/word/2010/wordml" xmlns:w15="http://schemas.microsoft.com/office/word/2012/wordml" xmlns:w16se="http://schemas.microsoft.com/office/word/2015/wordml/symex" xmlns:wpg="http://schemas.microsoft.com/office/word/2010/wordprocessingGroup" xmlns:wpi="http://schemas.microsoft.com/office/word/2010/wordprocessingInk" xmlns:wne="http://schemas.microsoft.com/office/word/2006/wordml" xmlns:wps="http://schemas.microsoft.com/office/word/2010/wordprocessingShape" mc:Ignorable="w14 w15 w16se wp14">
+<w:ftr xmlns:wpc="http://schemas.microsoft.com/office/word/2010/wordprocessingCanvas" xmlns:cx="http://schemas.microsoft.com/office/drawing/2014/chartex" xmlns:cx1="http://schemas.microsoft.com/office/drawing/2015/9/8/chartex" xmlns:cx2="http://schemas.microsoft.com/office/drawing/2015/10/21/chartex" xmlns:cx3="http://schemas.microsoft.com/office/drawing/2016/5/9/chartex" xmlns:cx4="http://schemas.microsoft.com/office/drawing/2016/5/10/chartex" xmlns:cx5="http://schemas.microsoft.com/office/drawing/2016/5/11/chartex" xmlns:cx6="http://schemas.microsoft.com/office/drawing/2016/5/12/chartex" xmlns:cx7="http://schemas.microsoft.com/office/drawing/2016/5/13/chartex" xmlns:cx8="http://schemas.microsoft.com/office/drawing/2016/5/14/chartex" xmlns:mc="http://schemas.openxmlformats.org/markup-compatibility/2006" xmlns:aink="http://schemas.microsoft.com/office/drawing/2016/ink" xmlns:am3d="http://schemas.microsoft.com/office/drawing/2017/model3d" xmlns:o="urn:schemas-microsoft-com:office:office" xmlns:r="http://schemas.openxmlformats.org/officeDocument/2006/relationships" xmlns:m="http://schemas.openxmlformats.org/officeDocument/2006/math" xmlns:v="urn:schemas-microsoft-com:vml" xmlns:wp14="http://schemas.microsoft.com/office/word/2010/wordprocessingDrawing" xmlns:wp="http://schemas.openxmlformats.org/drawingml/2006/wordprocessingDrawing" xmlns:w10="urn:schemas-microsoft-com:office:word" xmlns:w="http://schemas.openxmlformats.org/wordprocessingml/2006/main" xmlns:w14="http://schemas.microsoft.com/office/word/2010/wordml" xmlns:w15="http://schemas.microsoft.com/office/word/2012/wordml" xmlns:w16cex="http://schemas.microsoft.com/office/word/2018/wordml/cex" xmlns:w16cid="http://schemas.microsoft.com/office/word/2016/wordml/cid" xmlns:w16="http://schemas.microsoft.com/office/word/2018/wordml" xmlns:w16se="http://schemas.microsoft.com/office/word/2015/wordml/symex" xmlns:wpg="http://schemas.microsoft.com/office/word/2010/wordprocessingGroup" xmlns:wpi="http://schemas.microsoft.com/office/word/2010/wordprocessingInk" xmlns:wne="http://schemas.microsoft.com/office/word/2006/wordml" xmlns:wps="http://schemas.microsoft.com/office/word/2010/wordprocessingShape" mc:Ignorable="w14 w15 w16se w16cid w16 w16cex wp14">
   <w:sdt>
     <w:sdtPr>
       <w:id w:val="-678658819"/>
@@ -1969,7 +3104,7 @@
 </file>
 
 <file path=word/footnotes.xml><?xml version="1.0" encoding="utf-8"?>
-<w:footnotes xmlns:wpc="http://schemas.microsoft.com/office/word/2010/wordprocessingCanvas" xmlns:cx="http://schemas.microsoft.com/office/drawing/2014/chartex" xmlns:cx1="http://schemas.microsoft.com/office/drawing/2015/9/8/chartex" xmlns:mc="http://schemas.openxmlformats.org/markup-compatibility/2006" xmlns:o="urn:schemas-microsoft-com:office:office" xmlns:r="http://schemas.openxmlformats.org/officeDocument/2006/relationships" xmlns:m="http://schemas.openxmlformats.org/officeDocument/2006/math" xmlns:v="urn:schemas-microsoft-com:vml" xmlns:wp14="http://schemas.microsoft.com/office/word/2010/wordprocessingDrawing" xmlns:wp="http://schemas.openxmlformats.org/drawingml/2006/wordprocessingDrawing" xmlns:w10="urn:schemas-microsoft-com:office:word" xmlns:w="http://schemas.openxmlformats.org/wordprocessingml/2006/main" xmlns:w14="http://schemas.microsoft.com/office/word/2010/wordml" xmlns:w15="http://schemas.microsoft.com/office/word/2012/wordml" xmlns:w16se="http://schemas.microsoft.com/office/word/2015/wordml/symex" xmlns:wpg="http://schemas.microsoft.com/office/word/2010/wordprocessingGroup" xmlns:wpi="http://schemas.microsoft.com/office/word/2010/wordprocessingInk" xmlns:wne="http://schemas.microsoft.com/office/word/2006/wordml" xmlns:wps="http://schemas.microsoft.com/office/word/2010/wordprocessingShape" mc:Ignorable="w14 w15 w16se wp14">
+<w:footnotes xmlns:wpc="http://schemas.microsoft.com/office/word/2010/wordprocessingCanvas" xmlns:cx="http://schemas.microsoft.com/office/drawing/2014/chartex" xmlns:cx1="http://schemas.microsoft.com/office/drawing/2015/9/8/chartex" xmlns:cx2="http://schemas.microsoft.com/office/drawing/2015/10/21/chartex" xmlns:cx3="http://schemas.microsoft.com/office/drawing/2016/5/9/chartex" xmlns:cx4="http://schemas.microsoft.com/office/drawing/2016/5/10/chartex" xmlns:cx5="http://schemas.microsoft.com/office/drawing/2016/5/11/chartex" xmlns:cx6="http://schemas.microsoft.com/office/drawing/2016/5/12/chartex" xmlns:cx7="http://schemas.microsoft.com/office/drawing/2016/5/13/chartex" xmlns:cx8="http://schemas.microsoft.com/office/drawing/2016/5/14/chartex" xmlns:mc="http://schemas.openxmlformats.org/markup-compatibility/2006" xmlns:aink="http://schemas.microsoft.com/office/drawing/2016/ink" xmlns:am3d="http://schemas.microsoft.com/office/drawing/2017/model3d" xmlns:o="urn:schemas-microsoft-com:office:office" xmlns:r="http://schemas.openxmlformats.org/officeDocument/2006/relationships" xmlns:m="http://schemas.openxmlformats.org/officeDocument/2006/math" xmlns:v="urn:schemas-microsoft-com:vml" xmlns:wp14="http://schemas.microsoft.com/office/word/2010/wordprocessingDrawing" xmlns:wp="http://schemas.openxmlformats.org/drawingml/2006/wordprocessingDrawing" xmlns:w10="urn:schemas-microsoft-com:office:word" xmlns:w="http://schemas.openxmlformats.org/wordprocessingml/2006/main" xmlns:w14="http://schemas.microsoft.com/office/word/2010/wordml" xmlns:w15="http://schemas.microsoft.com/office/word/2012/wordml" xmlns:w16cex="http://schemas.microsoft.com/office/word/2018/wordml/cex" xmlns:w16cid="http://schemas.microsoft.com/office/word/2016/wordml/cid" xmlns:w16="http://schemas.microsoft.com/office/word/2018/wordml" xmlns:w16se="http://schemas.microsoft.com/office/word/2015/wordml/symex" xmlns:wpg="http://schemas.microsoft.com/office/word/2010/wordprocessingGroup" xmlns:wpi="http://schemas.microsoft.com/office/word/2010/wordprocessingInk" xmlns:wne="http://schemas.microsoft.com/office/word/2006/wordml" xmlns:wps="http://schemas.microsoft.com/office/word/2010/wordprocessingShape" mc:Ignorable="w14 w15 w16se w16cid w16 w16cex wp14">
   <w:footnote w:type="separator" w:id="-1">
     <w:p>
       <w:pPr>
@@ -1994,7 +3129,7 @@
 </file>
 
 <file path=word/numbering.xml><?xml version="1.0" encoding="utf-8"?>
-<w:numbering xmlns:wpc="http://schemas.microsoft.com/office/word/2010/wordprocessingCanvas" xmlns:cx="http://schemas.microsoft.com/office/drawing/2014/chartex" xmlns:cx1="http://schemas.microsoft.com/office/drawing/2015/9/8/chartex" xmlns:mc="http://schemas.openxmlformats.org/markup-compatibility/2006" xmlns:o="urn:schemas-microsoft-com:office:office" xmlns:r="http://schemas.openxmlformats.org/officeDocument/2006/relationships" xmlns:m="http://schemas.openxmlformats.org/officeDocument/2006/math" xmlns:v="urn:schemas-microsoft-com:vml" xmlns:wp14="http://schemas.microsoft.com/office/word/2010/wordprocessingDrawing" xmlns:wp="http://schemas.openxmlformats.org/drawingml/2006/wordprocessingDrawing" xmlns:w10="urn:schemas-microsoft-com:office:word" xmlns:w="http://schemas.openxmlformats.org/wordprocessingml/2006/main" xmlns:w14="http://schemas.microsoft.com/office/word/2010/wordml" xmlns:w15="http://schemas.microsoft.com/office/word/2012/wordml" xmlns:w16se="http://schemas.microsoft.com/office/word/2015/wordml/symex" xmlns:wpg="http://schemas.microsoft.com/office/word/2010/wordprocessingGroup" xmlns:wpi="http://schemas.microsoft.com/office/word/2010/wordprocessingInk" xmlns:wne="http://schemas.microsoft.com/office/word/2006/wordml" xmlns:wps="http://schemas.microsoft.com/office/word/2010/wordprocessingShape" mc:Ignorable="w14 w15 w16se wp14">
+<w:numbering xmlns:wpc="http://schemas.microsoft.com/office/word/2010/wordprocessingCanvas" xmlns:cx="http://schemas.microsoft.com/office/drawing/2014/chartex" xmlns:cx1="http://schemas.microsoft.com/office/drawing/2015/9/8/chartex" xmlns:cx2="http://schemas.microsoft.com/office/drawing/2015/10/21/chartex" xmlns:cx3="http://schemas.microsoft.com/office/drawing/2016/5/9/chartex" xmlns:cx4="http://schemas.microsoft.com/office/drawing/2016/5/10/chartex" xmlns:cx5="http://schemas.microsoft.com/office/drawing/2016/5/11/chartex" xmlns:cx6="http://schemas.microsoft.com/office/drawing/2016/5/12/chartex" xmlns:cx7="http://schemas.microsoft.com/office/drawing/2016/5/13/chartex" xmlns:cx8="http://schemas.microsoft.com/office/drawing/2016/5/14/chartex" xmlns:mc="http://schemas.openxmlformats.org/markup-compatibility/2006" xmlns:aink="http://schemas.microsoft.com/office/drawing/2016/ink" xmlns:am3d="http://schemas.microsoft.com/office/drawing/2017/model3d" xmlns:o="urn:schemas-microsoft-com:office:office" xmlns:r="http://schemas.openxmlformats.org/officeDocument/2006/relationships" xmlns:m="http://schemas.openxmlformats.org/officeDocument/2006/math" xmlns:v="urn:schemas-microsoft-com:vml" xmlns:wp14="http://schemas.microsoft.com/office/word/2010/wordprocessingDrawing" xmlns:wp="http://schemas.openxmlformats.org/drawingml/2006/wordprocessingDrawing" xmlns:w10="urn:schemas-microsoft-com:office:word" xmlns:w="http://schemas.openxmlformats.org/wordprocessingml/2006/main" xmlns:w14="http://schemas.microsoft.com/office/word/2010/wordml" xmlns:w15="http://schemas.microsoft.com/office/word/2012/wordml" xmlns:w16cex="http://schemas.microsoft.com/office/word/2018/wordml/cex" xmlns:w16cid="http://schemas.microsoft.com/office/word/2016/wordml/cid" xmlns:w16="http://schemas.microsoft.com/office/word/2018/wordml" xmlns:w16se="http://schemas.microsoft.com/office/word/2015/wordml/symex" xmlns:wpg="http://schemas.microsoft.com/office/word/2010/wordprocessingGroup" xmlns:wpi="http://schemas.microsoft.com/office/word/2010/wordprocessingInk" xmlns:wne="http://schemas.microsoft.com/office/word/2006/wordml" xmlns:wps="http://schemas.microsoft.com/office/word/2010/wordprocessingShape" mc:Ignorable="w14 w15 w16se w16cid w16 w16cex wp14">
   <w:abstractNum w:abstractNumId="0" w15:restartNumberingAfterBreak="0">
     <w:nsid w:val="57CA39B5"/>
     <w:multiLevelType w:val="multilevel"/>
@@ -2124,7 +3259,7 @@
 </file>
 
 <file path=word/styles.xml><?xml version="1.0" encoding="utf-8"?>
-<w:styles xmlns:mc="http://schemas.openxmlformats.org/markup-compatibility/2006" xmlns:r="http://schemas.openxmlformats.org/officeDocument/2006/relationships" xmlns:w="http://schemas.openxmlformats.org/wordprocessingml/2006/main" xmlns:w14="http://schemas.microsoft.com/office/word/2010/wordml" xmlns:w15="http://schemas.microsoft.com/office/word/2012/wordml" xmlns:w16se="http://schemas.microsoft.com/office/word/2015/wordml/symex" mc:Ignorable="w14 w15 w16se">
+<w:styles xmlns:mc="http://schemas.openxmlformats.org/markup-compatibility/2006" xmlns:r="http://schemas.openxmlformats.org/officeDocument/2006/relationships" xmlns:w="http://schemas.openxmlformats.org/wordprocessingml/2006/main" xmlns:w14="http://schemas.microsoft.com/office/word/2010/wordml" xmlns:w15="http://schemas.microsoft.com/office/word/2012/wordml" xmlns:w16cex="http://schemas.microsoft.com/office/word/2018/wordml/cex" xmlns:w16cid="http://schemas.microsoft.com/office/word/2016/wordml/cid" xmlns:w16="http://schemas.microsoft.com/office/word/2018/wordml" xmlns:w16se="http://schemas.microsoft.com/office/word/2015/wordml/symex" mc:Ignorable="w14 w15 w16se w16cid w16 w16cex">
   <w:docDefaults>
     <w:rPrDefault>
       <w:rPr>
@@ -2140,7 +3275,7 @@
       </w:pPr>
     </w:pPrDefault>
   </w:docDefaults>
-  <w:latentStyles w:defLockedState="0" w:defUIPriority="99" w:defSemiHidden="0" w:defUnhideWhenUsed="0" w:defQFormat="0" w:count="371">
+  <w:latentStyles w:defLockedState="0" w:defUIPriority="99" w:defSemiHidden="0" w:defUnhideWhenUsed="0" w:defQFormat="0" w:count="376">
     <w:lsdException w:name="Normal" w:uiPriority="0" w:qFormat="1"/>
     <w:lsdException w:name="heading 1" w:uiPriority="9" w:qFormat="1"/>
     <w:lsdException w:name="heading 2" w:semiHidden="1" w:uiPriority="9" w:unhideWhenUsed="1" w:qFormat="1"/>
@@ -2246,7 +3381,6 @@
     <w:lsdException w:name="HTML Sample" w:semiHidden="1" w:unhideWhenUsed="1"/>
     <w:lsdException w:name="HTML Typewriter" w:semiHidden="1" w:unhideWhenUsed="1"/>
     <w:lsdException w:name="HTML Variable" w:semiHidden="1" w:unhideWhenUsed="1"/>
-    <w:lsdException w:name="Normal Table" w:semiHidden="1" w:unhideWhenUsed="1"/>
     <w:lsdException w:name="annotation subject" w:semiHidden="1" w:unhideWhenUsed="1"/>
     <w:lsdException w:name="No List" w:semiHidden="1" w:unhideWhenUsed="1"/>
     <w:lsdException w:name="Outline List 1" w:semiHidden="1" w:unhideWhenUsed="1"/>
@@ -2289,11 +3423,8 @@
     <w:lsdException w:name="Table Contemporary" w:semiHidden="1" w:unhideWhenUsed="1"/>
     <w:lsdException w:name="Table Elegant" w:semiHidden="1" w:unhideWhenUsed="1"/>
     <w:lsdException w:name="Table Professional" w:semiHidden="1" w:unhideWhenUsed="1"/>
-    <w:lsdException w:name="Table Subtle 1" w:semiHidden="1" w:unhideWhenUsed="1"/>
     <w:lsdException w:name="Table Subtle 2" w:semiHidden="1" w:unhideWhenUsed="1"/>
     <w:lsdException w:name="Table Web 1" w:semiHidden="1" w:unhideWhenUsed="1"/>
-    <w:lsdException w:name="Table Web 2" w:semiHidden="1" w:unhideWhenUsed="1"/>
-    <w:lsdException w:name="Table Web 3" w:semiHidden="1" w:unhideWhenUsed="1"/>
     <w:lsdException w:name="Balloon Text" w:semiHidden="1" w:unhideWhenUsed="1"/>
     <w:lsdException w:name="Table Grid" w:uiPriority="59"/>
     <w:lsdException w:name="Table Theme" w:semiHidden="1" w:unhideWhenUsed="1"/>
@@ -2512,6 +3643,11 @@
     <w:lsdException w:name="List Table 5 Dark Accent 6" w:uiPriority="50"/>
     <w:lsdException w:name="List Table 6 Colorful Accent 6" w:uiPriority="51"/>
     <w:lsdException w:name="List Table 7 Colorful Accent 6" w:uiPriority="52"/>
+    <w:lsdException w:name="Mention" w:semiHidden="1" w:unhideWhenUsed="1"/>
+    <w:lsdException w:name="Smart Hyperlink" w:semiHidden="1" w:unhideWhenUsed="1"/>
+    <w:lsdException w:name="Hashtag" w:semiHidden="1" w:unhideWhenUsed="1"/>
+    <w:lsdException w:name="Unresolved Mention" w:semiHidden="1" w:unhideWhenUsed="1"/>
+    <w:lsdException w:name="Smart Link" w:semiHidden="1" w:unhideWhenUsed="1"/>
   </w:latentStyles>
   <w:style w:type="paragraph" w:default="1" w:styleId="Normal">
     <w:name w:val="Normal"/>

</xml_diff>